<commit_message>
Kuvia ja raportti melkeen valmis
</commit_message>
<xml_diff>
--- a/Keyboard project report.docx
+++ b/Keyboard project report.docx
@@ -130,6 +130,7 @@
             <w:sdt>
               <w:sdtPr>
                 <w:rPr>
+                  <w:rFonts w:asciiTheme="majorHAnsi" w:eastAsiaTheme="majorEastAsia" w:hAnsiTheme="majorHAnsi" w:cstheme="majorBidi"/>
                   <w:color w:val="2F5496" w:themeColor="accent1" w:themeShade="BF"/>
                   <w:sz w:val="24"/>
                   <w:szCs w:val="24"/>
@@ -164,11 +165,39 @@
                     </w:pPr>
                     <w:r>
                       <w:rPr>
+                        <w:rFonts w:asciiTheme="majorHAnsi" w:eastAsiaTheme="majorEastAsia" w:hAnsiTheme="majorHAnsi" w:cstheme="majorBidi"/>
                         <w:color w:val="2F5496" w:themeColor="accent1" w:themeShade="BF"/>
                         <w:sz w:val="24"/>
                         <w:szCs w:val="24"/>
                       </w:rPr>
-                      <w:t>MEC-E7003 - Manufacturing Methods II</w:t>
+                      <w:t xml:space="preserve"> </w:t>
+                    </w:r>
+                    <w:r>
+                      <w:rPr>
+                        <w:rFonts w:asciiTheme="majorHAnsi" w:eastAsiaTheme="majorEastAsia" w:hAnsiTheme="majorHAnsi" w:cstheme="majorBidi"/>
+                        <w:color w:val="2F5496" w:themeColor="accent1" w:themeShade="BF"/>
+                        <w:sz w:val="24"/>
+                        <w:szCs w:val="24"/>
+                      </w:rPr>
+                      <w:t>MEC-E5010</w:t>
+                    </w:r>
+                    <w:r>
+                      <w:rPr>
+                        <w:rFonts w:asciiTheme="majorHAnsi" w:eastAsiaTheme="majorEastAsia" w:hAnsiTheme="majorHAnsi" w:cstheme="majorBidi"/>
+                        <w:color w:val="2F5496" w:themeColor="accent1" w:themeShade="BF"/>
+                        <w:sz w:val="24"/>
+                        <w:szCs w:val="24"/>
+                      </w:rPr>
+                      <w:t xml:space="preserve"> </w:t>
+                    </w:r>
+                    <w:r>
+                      <w:rPr>
+                        <w:rFonts w:asciiTheme="majorHAnsi" w:eastAsiaTheme="majorEastAsia" w:hAnsiTheme="majorHAnsi" w:cstheme="majorBidi"/>
+                        <w:color w:val="2F5496" w:themeColor="accent1" w:themeShade="BF"/>
+                        <w:sz w:val="24"/>
+                        <w:szCs w:val="24"/>
+                      </w:rPr>
+                      <w:t>Advanced Project on Mechatronics D</w:t>
                     </w:r>
                   </w:p>
                 </w:tc>
@@ -336,7 +365,7 @@
               <w:r>
                 <w:fldChar w:fldCharType="separate"/>
               </w:r>
-              <w:hyperlink w:anchor="_Toc141176060" w:history="1">
+              <w:hyperlink w:anchor="_Toc142207959" w:history="1">
                 <w:r>
                   <w:rPr>
                     <w:rStyle w:val="Hyperlinkki"/>
@@ -380,7 +409,7 @@
                     <w:noProof/>
                     <w:webHidden/>
                   </w:rPr>
-                  <w:instrText xml:space="preserve"> PAGEREF _Toc141176060 \h </w:instrText>
+                  <w:instrText xml:space="preserve"> PAGEREF _Toc142207959 \h </w:instrText>
                 </w:r>
                 <w:r>
                   <w:rPr>
@@ -426,7 +455,7 @@
                   <w14:ligatures w14:val="standardContextual"/>
                 </w:rPr>
               </w:pPr>
-              <w:hyperlink w:anchor="_Toc141176061" w:history="1">
+              <w:hyperlink w:anchor="_Toc142207960" w:history="1">
                 <w:r>
                   <w:rPr>
                     <w:rStyle w:val="Hyperlinkki"/>
@@ -470,7 +499,7 @@
                     <w:noProof/>
                     <w:webHidden/>
                   </w:rPr>
-                  <w:instrText xml:space="preserve"> PAGEREF _Toc141176061 \h </w:instrText>
+                  <w:instrText xml:space="preserve"> PAGEREF _Toc142207960 \h </w:instrText>
                 </w:r>
                 <w:r>
                   <w:rPr>
@@ -516,7 +545,7 @@
                   <w14:ligatures w14:val="standardContextual"/>
                 </w:rPr>
               </w:pPr>
-              <w:hyperlink w:anchor="_Toc141176062" w:history="1">
+              <w:hyperlink w:anchor="_Toc142207961" w:history="1">
                 <w:r>
                   <w:rPr>
                     <w:rStyle w:val="Hyperlinkki"/>
@@ -560,7 +589,7 @@
                     <w:noProof/>
                     <w:webHidden/>
                   </w:rPr>
-                  <w:instrText xml:space="preserve"> PAGEREF _Toc141176062 \h </w:instrText>
+                  <w:instrText xml:space="preserve"> PAGEREF _Toc142207961 \h </w:instrText>
                 </w:r>
                 <w:r>
                   <w:rPr>
@@ -606,7 +635,7 @@
                   <w14:ligatures w14:val="standardContextual"/>
                 </w:rPr>
               </w:pPr>
-              <w:hyperlink w:anchor="_Toc141176063" w:history="1">
+              <w:hyperlink w:anchor="_Toc142207962" w:history="1">
                 <w:r>
                   <w:rPr>
                     <w:rStyle w:val="Hyperlinkki"/>
@@ -650,7 +679,7 @@
                     <w:noProof/>
                     <w:webHidden/>
                   </w:rPr>
-                  <w:instrText xml:space="preserve"> PAGEREF _Toc141176063 \h </w:instrText>
+                  <w:instrText xml:space="preserve"> PAGEREF _Toc142207962 \h </w:instrText>
                 </w:r>
                 <w:r>
                   <w:rPr>
@@ -696,7 +725,7 @@
                   <w14:ligatures w14:val="standardContextual"/>
                 </w:rPr>
               </w:pPr>
-              <w:hyperlink w:anchor="_Toc141176064" w:history="1">
+              <w:hyperlink w:anchor="_Toc142207963" w:history="1">
                 <w:r>
                   <w:rPr>
                     <w:rStyle w:val="Hyperlinkki"/>
@@ -740,7 +769,7 @@
                     <w:noProof/>
                     <w:webHidden/>
                   </w:rPr>
-                  <w:instrText xml:space="preserve"> PAGEREF _Toc141176064 \h </w:instrText>
+                  <w:instrText xml:space="preserve"> PAGEREF _Toc142207963 \h </w:instrText>
                 </w:r>
                 <w:r>
                   <w:rPr>
@@ -786,7 +815,7 @@
                   <w14:ligatures w14:val="standardContextual"/>
                 </w:rPr>
               </w:pPr>
-              <w:hyperlink w:anchor="_Toc141176065" w:history="1">
+              <w:hyperlink w:anchor="_Toc142207964" w:history="1">
                 <w:r>
                   <w:rPr>
                     <w:rStyle w:val="Hyperlinkki"/>
@@ -830,7 +859,7 @@
                     <w:noProof/>
                     <w:webHidden/>
                   </w:rPr>
-                  <w:instrText xml:space="preserve"> PAGEREF _Toc141176065 \h </w:instrText>
+                  <w:instrText xml:space="preserve"> PAGEREF _Toc142207964 \h </w:instrText>
                 </w:r>
                 <w:r>
                   <w:rPr>
@@ -850,7 +879,7 @@
                     <w:noProof/>
                     <w:webHidden/>
                   </w:rPr>
-                  <w:t>4</w:t>
+                  <w:t>5</w:t>
                 </w:r>
                 <w:r>
                   <w:rPr>
@@ -876,7 +905,7 @@
                   <w14:ligatures w14:val="standardContextual"/>
                 </w:rPr>
               </w:pPr>
-              <w:hyperlink w:anchor="_Toc141176066" w:history="1">
+              <w:hyperlink w:anchor="_Toc142207965" w:history="1">
                 <w:r>
                   <w:rPr>
                     <w:rStyle w:val="Hyperlinkki"/>
@@ -920,7 +949,7 @@
                     <w:noProof/>
                     <w:webHidden/>
                   </w:rPr>
-                  <w:instrText xml:space="preserve"> PAGEREF _Toc141176066 \h </w:instrText>
+                  <w:instrText xml:space="preserve"> PAGEREF _Toc142207965 \h </w:instrText>
                 </w:r>
                 <w:r>
                   <w:rPr>
@@ -940,7 +969,7 @@
                     <w:noProof/>
                     <w:webHidden/>
                   </w:rPr>
-                  <w:t>4</w:t>
+                  <w:t>5</w:t>
                 </w:r>
                 <w:r>
                   <w:rPr>
@@ -966,7 +995,7 @@
                   <w14:ligatures w14:val="standardContextual"/>
                 </w:rPr>
               </w:pPr>
-              <w:hyperlink w:anchor="_Toc141176067" w:history="1">
+              <w:hyperlink w:anchor="_Toc142207966" w:history="1">
                 <w:r>
                   <w:rPr>
                     <w:rStyle w:val="Hyperlinkki"/>
@@ -1010,7 +1039,7 @@
                     <w:noProof/>
                     <w:webHidden/>
                   </w:rPr>
-                  <w:instrText xml:space="preserve"> PAGEREF _Toc141176067 \h </w:instrText>
+                  <w:instrText xml:space="preserve"> PAGEREF _Toc142207966 \h </w:instrText>
                 </w:r>
                 <w:r>
                   <w:rPr>
@@ -1030,7 +1059,7 @@
                     <w:noProof/>
                     <w:webHidden/>
                   </w:rPr>
-                  <w:t>5</w:t>
+                  <w:t>7</w:t>
                 </w:r>
                 <w:r>
                   <w:rPr>
@@ -1056,7 +1085,7 @@
                   <w14:ligatures w14:val="standardContextual"/>
                 </w:rPr>
               </w:pPr>
-              <w:hyperlink w:anchor="_Toc141176068" w:history="1">
+              <w:hyperlink w:anchor="_Toc142207967" w:history="1">
                 <w:r>
                   <w:rPr>
                     <w:rStyle w:val="Hyperlinkki"/>
@@ -1100,7 +1129,7 @@
                     <w:noProof/>
                     <w:webHidden/>
                   </w:rPr>
-                  <w:instrText xml:space="preserve"> PAGEREF _Toc141176068 \h </w:instrText>
+                  <w:instrText xml:space="preserve"> PAGEREF _Toc142207967 \h </w:instrText>
                 </w:r>
                 <w:r>
                   <w:rPr>
@@ -1120,7 +1149,7 @@
                     <w:noProof/>
                     <w:webHidden/>
                   </w:rPr>
-                  <w:t>6</w:t>
+                  <w:t>8</w:t>
                 </w:r>
                 <w:r>
                   <w:rPr>
@@ -1146,7 +1175,7 @@
                   <w14:ligatures w14:val="standardContextual"/>
                 </w:rPr>
               </w:pPr>
-              <w:hyperlink w:anchor="_Toc141176069" w:history="1">
+              <w:hyperlink w:anchor="_Toc142207968" w:history="1">
                 <w:r>
                   <w:rPr>
                     <w:rStyle w:val="Hyperlinkki"/>
@@ -1190,7 +1219,7 @@
                     <w:noProof/>
                     <w:webHidden/>
                   </w:rPr>
-                  <w:instrText xml:space="preserve"> PAGEREF _Toc141176069 \h </w:instrText>
+                  <w:instrText xml:space="preserve"> PAGEREF _Toc142207968 \h </w:instrText>
                 </w:r>
                 <w:r>
                   <w:rPr>
@@ -1210,7 +1239,7 @@
                     <w:noProof/>
                     <w:webHidden/>
                   </w:rPr>
-                  <w:t>6</w:t>
+                  <w:t>9</w:t>
                 </w:r>
                 <w:r>
                   <w:rPr>
@@ -1236,7 +1265,7 @@
                   <w14:ligatures w14:val="standardContextual"/>
                 </w:rPr>
               </w:pPr>
-              <w:hyperlink w:anchor="_Toc141176070" w:history="1">
+              <w:hyperlink w:anchor="_Toc142207969" w:history="1">
                 <w:r>
                   <w:rPr>
                     <w:rStyle w:val="Hyperlinkki"/>
@@ -1280,7 +1309,7 @@
                     <w:noProof/>
                     <w:webHidden/>
                   </w:rPr>
-                  <w:instrText xml:space="preserve"> PAGEREF _Toc141176070 \h </w:instrText>
+                  <w:instrText xml:space="preserve"> PAGEREF _Toc142207969 \h </w:instrText>
                 </w:r>
                 <w:r>
                   <w:rPr>
@@ -1300,7 +1329,7 @@
                     <w:noProof/>
                     <w:webHidden/>
                   </w:rPr>
-                  <w:t>8</w:t>
+                  <w:t>11</w:t>
                 </w:r>
                 <w:r>
                   <w:rPr>
@@ -1326,7 +1355,7 @@
                   <w14:ligatures w14:val="standardContextual"/>
                 </w:rPr>
               </w:pPr>
-              <w:hyperlink w:anchor="_Toc141176071" w:history="1">
+              <w:hyperlink w:anchor="_Toc142207970" w:history="1">
                 <w:r>
                   <w:rPr>
                     <w:rStyle w:val="Hyperlinkki"/>
@@ -1370,7 +1399,7 @@
                     <w:noProof/>
                     <w:webHidden/>
                   </w:rPr>
-                  <w:instrText xml:space="preserve"> PAGEREF _Toc141176071 \h </w:instrText>
+                  <w:instrText xml:space="preserve"> PAGEREF _Toc142207970 \h </w:instrText>
                 </w:r>
                 <w:r>
                   <w:rPr>
@@ -1390,7 +1419,7 @@
                     <w:noProof/>
                     <w:webHidden/>
                   </w:rPr>
-                  <w:t>8</w:t>
+                  <w:t>11</w:t>
                 </w:r>
                 <w:r>
                   <w:rPr>
@@ -1416,7 +1445,7 @@
                   <w14:ligatures w14:val="standardContextual"/>
                 </w:rPr>
               </w:pPr>
-              <w:hyperlink w:anchor="_Toc141176072" w:history="1">
+              <w:hyperlink w:anchor="_Toc142207971" w:history="1">
                 <w:r>
                   <w:rPr>
                     <w:rStyle w:val="Hyperlinkki"/>
@@ -1460,7 +1489,7 @@
                     <w:noProof/>
                     <w:webHidden/>
                   </w:rPr>
-                  <w:instrText xml:space="preserve"> PAGEREF _Toc141176072 \h </w:instrText>
+                  <w:instrText xml:space="preserve"> PAGEREF _Toc142207971 \h </w:instrText>
                 </w:r>
                 <w:r>
                   <w:rPr>
@@ -1480,7 +1509,7 @@
                     <w:noProof/>
                     <w:webHidden/>
                   </w:rPr>
-                  <w:t>8</w:t>
+                  <w:t>12</w:t>
                 </w:r>
                 <w:r>
                   <w:rPr>
@@ -1506,7 +1535,7 @@
                   <w14:ligatures w14:val="standardContextual"/>
                 </w:rPr>
               </w:pPr>
-              <w:hyperlink w:anchor="_Toc141176073" w:history="1">
+              <w:hyperlink w:anchor="_Toc142207972" w:history="1">
                 <w:r>
                   <w:rPr>
                     <w:rStyle w:val="Hyperlinkki"/>
@@ -1529,7 +1558,7 @@
                     <w:rStyle w:val="Hyperlinkki"/>
                     <w:noProof/>
                   </w:rPr>
-                  <w:t>How does it look and function (could be under 4.1)</w:t>
+                  <w:t>Problems faced</w:t>
                 </w:r>
                 <w:r>
                   <w:rPr>
@@ -1550,7 +1579,7 @@
                     <w:noProof/>
                     <w:webHidden/>
                   </w:rPr>
-                  <w:instrText xml:space="preserve"> PAGEREF _Toc141176073 \h </w:instrText>
+                  <w:instrText xml:space="preserve"> PAGEREF _Toc142207972 \h </w:instrText>
                 </w:r>
                 <w:r>
                   <w:rPr>
@@ -1570,97 +1599,7 @@
                     <w:noProof/>
                     <w:webHidden/>
                   </w:rPr>
-                  <w:t>8</w:t>
-                </w:r>
-                <w:r>
-                  <w:rPr>
-                    <w:noProof/>
-                    <w:webHidden/>
-                  </w:rPr>
-                  <w:fldChar w:fldCharType="end"/>
-                </w:r>
-              </w:hyperlink>
-            </w:p>
-            <w:p>
-              <w:pPr>
-                <w:pStyle w:val="Sisluet3"/>
-                <w:tabs>
-                  <w:tab w:val="left" w:pos="1100"/>
-                  <w:tab w:val="right" w:leader="dot" w:pos="9350"/>
-                </w:tabs>
-                <w:rPr>
-                  <w:rFonts w:eastAsiaTheme="minorEastAsia"/>
-                  <w:noProof/>
-                  <w:kern w:val="2"/>
-                  <w:lang/>
-                  <w14:ligatures w14:val="standardContextual"/>
-                </w:rPr>
-              </w:pPr>
-              <w:hyperlink w:anchor="_Toc141176074" w:history="1">
-                <w:r>
-                  <w:rPr>
-                    <w:rStyle w:val="Hyperlinkki"/>
-                    <w:noProof/>
-                  </w:rPr>
-                  <w:t>4.4</w:t>
-                </w:r>
-                <w:r>
-                  <w:rPr>
-                    <w:rFonts w:eastAsiaTheme="minorEastAsia"/>
-                    <w:noProof/>
-                    <w:kern w:val="2"/>
-                    <w:lang/>
-                    <w14:ligatures w14:val="standardContextual"/>
-                  </w:rPr>
-                  <w:tab/>
-                </w:r>
-                <w:r>
-                  <w:rPr>
-                    <w:rStyle w:val="Hyperlinkki"/>
-                    <w:noProof/>
-                  </w:rPr>
-                  <w:t>Problems faced</w:t>
-                </w:r>
-                <w:r>
-                  <w:rPr>
-                    <w:noProof/>
-                    <w:webHidden/>
-                  </w:rPr>
-                  <w:tab/>
-                </w:r>
-                <w:r>
-                  <w:rPr>
-                    <w:noProof/>
-                    <w:webHidden/>
-                  </w:rPr>
-                  <w:fldChar w:fldCharType="begin"/>
-                </w:r>
-                <w:r>
-                  <w:rPr>
-                    <w:noProof/>
-                    <w:webHidden/>
-                  </w:rPr>
-                  <w:instrText xml:space="preserve"> PAGEREF _Toc141176074 \h </w:instrText>
-                </w:r>
-                <w:r>
-                  <w:rPr>
-                    <w:noProof/>
-                    <w:webHidden/>
-                  </w:rPr>
-                </w:r>
-                <w:r>
-                  <w:rPr>
-                    <w:noProof/>
-                    <w:webHidden/>
-                  </w:rPr>
-                  <w:fldChar w:fldCharType="separate"/>
-                </w:r>
-                <w:r>
-                  <w:rPr>
-                    <w:noProof/>
-                    <w:webHidden/>
-                  </w:rPr>
-                  <w:t>8</w:t>
+                  <w:t>13</w:t>
                 </w:r>
                 <w:r>
                   <w:rPr>
@@ -1686,7 +1625,7 @@
                   <w14:ligatures w14:val="standardContextual"/>
                 </w:rPr>
               </w:pPr>
-              <w:hyperlink w:anchor="_Toc141176075" w:history="1">
+              <w:hyperlink w:anchor="_Toc142207973" w:history="1">
                 <w:r>
                   <w:rPr>
                     <w:rStyle w:val="Hyperlinkki"/>
@@ -1730,7 +1669,7 @@
                     <w:noProof/>
                     <w:webHidden/>
                   </w:rPr>
-                  <w:instrText xml:space="preserve"> PAGEREF _Toc141176075 \h </w:instrText>
+                  <w:instrText xml:space="preserve"> PAGEREF _Toc142207973 \h </w:instrText>
                 </w:r>
                 <w:r>
                   <w:rPr>
@@ -1750,7 +1689,7 @@
                     <w:noProof/>
                     <w:webHidden/>
                   </w:rPr>
-                  <w:t>9</w:t>
+                  <w:t>14</w:t>
                 </w:r>
                 <w:r>
                   <w:rPr>
@@ -1775,9 +1714,179 @@
                 <w:fldChar w:fldCharType="end"/>
               </w:r>
             </w:p>
-            <w:p/>
+            <w:p>
+              <w:pPr>
+                <w:rPr>
+                  <w:b/>
+                  <w:bCs/>
+                  <w:noProof/>
+                </w:rPr>
+              </w:pPr>
+            </w:p>
           </w:sdtContent>
         </w:sdt>
+        <w:p>
+          <w:pPr>
+            <w:rPr>
+              <w:b/>
+              <w:bCs/>
+              <w:noProof/>
+            </w:rPr>
+          </w:pPr>
+        </w:p>
+        <w:p>
+          <w:pPr>
+            <w:rPr>
+              <w:b/>
+              <w:bCs/>
+              <w:noProof/>
+            </w:rPr>
+          </w:pPr>
+        </w:p>
+        <w:p>
+          <w:pPr>
+            <w:rPr>
+              <w:noProof/>
+            </w:rPr>
+          </w:pPr>
+          <w:r>
+            <w:rPr>
+              <w:noProof/>
+            </w:rPr>
+            <w:t>Abbrevations:</w:t>
+          </w:r>
+        </w:p>
+        <w:p>
+          <w:pPr>
+            <w:pStyle w:val="Luettelokappale"/>
+            <w:rPr>
+              <w:noProof/>
+            </w:rPr>
+          </w:pPr>
+          <w:r>
+            <w:rPr>
+              <w:noProof/>
+            </w:rPr>
+            <w:t>CAM</w:t>
+          </w:r>
+          <w:r>
+            <w:rPr>
+              <w:noProof/>
+            </w:rPr>
+            <w:tab/>
+            <w:t>Computer Aided Manufacturing</w:t>
+          </w:r>
+        </w:p>
+        <w:p>
+          <w:pPr>
+            <w:pStyle w:val="Luettelokappale"/>
+            <w:rPr>
+              <w:noProof/>
+            </w:rPr>
+          </w:pPr>
+          <w:r>
+            <w:rPr>
+              <w:noProof/>
+            </w:rPr>
+            <w:t>CAD</w:t>
+          </w:r>
+          <w:r>
+            <w:rPr>
+              <w:noProof/>
+            </w:rPr>
+            <w:tab/>
+            <w:t>Computer Aided Design</w:t>
+          </w:r>
+        </w:p>
+        <w:p>
+          <w:pPr>
+            <w:pStyle w:val="Luettelokappale"/>
+            <w:rPr>
+              <w:noProof/>
+            </w:rPr>
+          </w:pPr>
+          <w:r>
+            <w:rPr>
+              <w:noProof/>
+            </w:rPr>
+            <w:t>D</w:t>
+          </w:r>
+          <w:r>
+            <w:rPr>
+              <w:noProof/>
+            </w:rPr>
+            <w:t>of</w:t>
+          </w:r>
+          <w:r>
+            <w:rPr>
+              <w:noProof/>
+            </w:rPr>
+            <w:tab/>
+            <w:t>Degrees of freedom</w:t>
+          </w:r>
+        </w:p>
+        <w:p>
+          <w:pPr>
+            <w:pStyle w:val="Luettelokappale"/>
+            <w:rPr>
+              <w:noProof/>
+            </w:rPr>
+          </w:pPr>
+          <w:r>
+            <w:rPr>
+              <w:noProof/>
+            </w:rPr>
+            <w:t>MCU</w:t>
+          </w:r>
+          <w:r>
+            <w:rPr>
+              <w:noProof/>
+            </w:rPr>
+            <w:tab/>
+            <w:t>Microcontroller unit</w:t>
+          </w:r>
+        </w:p>
+        <w:p>
+          <w:pPr>
+            <w:pStyle w:val="Luettelokappale"/>
+          </w:pPr>
+          <w:r>
+            <w:t>PLA</w:t>
+          </w:r>
+          <w:r>
+            <w:tab/>
+            <w:t>Polylactic Acid</w:t>
+          </w:r>
+        </w:p>
+        <w:p>
+          <w:pPr>
+            <w:pStyle w:val="Luettelokappale"/>
+          </w:pPr>
+          <w:r>
+            <w:t>PCB</w:t>
+          </w:r>
+          <w:r>
+            <w:tab/>
+            <w:t>Printed Circuit Board</w:t>
+          </w:r>
+        </w:p>
+        <w:p>
+          <w:pPr>
+            <w:pStyle w:val="Luettelokappale"/>
+          </w:pPr>
+          <w:r>
+            <w:t>QMK</w:t>
+          </w:r>
+          <w:r>
+            <w:tab/>
+            <w:t>Quantum Mechanical Keyboard</w:t>
+          </w:r>
+        </w:p>
+        <w:p>
+          <w:pPr>
+            <w:pStyle w:val="Luettelokappale"/>
+          </w:pPr>
+        </w:p>
         <w:p>
           <w:pPr>
             <w:rPr>
@@ -1809,7 +1918,7 @@
               <w:rStyle w:val="Otsikko2Char"/>
             </w:rPr>
           </w:pPr>
-          <w:bookmarkStart w:id="0" w:name="_Toc141176060"/>
+          <w:bookmarkStart w:id="0" w:name="_Toc142207959"/>
           <w:r>
             <w:rPr>
               <w:rStyle w:val="Otsikko2Char"/>
@@ -1830,7 +1939,13 @@
         </w:p>
         <w:p>
           <w:r>
-            <w:t xml:space="preserve">This project is about designing and manufacturing a mechanical keyboard from scratch. Project includes mechanical and electrical design with some programming. The aim of the project is to make a functional keyboard, learn mechanical design in the limits of what is possible to manufacture, learn electrical design and about keyboard matrices. </w:t>
+            <w:t>This project is about designing and manufacturing a mechanical keyboard from scratch. Project includes mechanical and electrical design with some programming. The aim of the project is to make a functional keyboard, learn mechanical design in the limits of what is possible to manufacture</w:t>
+          </w:r>
+          <w:r>
+            <w:t xml:space="preserve"> and</w:t>
+          </w:r>
+          <w:r>
+            <w:t xml:space="preserve"> learn electrical design and about keyboard matrices. </w:t>
           </w:r>
         </w:p>
         <w:p/>
@@ -1850,7 +1965,7 @@
               <w:numId w:val="3"/>
             </w:numPr>
           </w:pPr>
-          <w:bookmarkStart w:id="1" w:name="_Toc141176061"/>
+          <w:bookmarkStart w:id="1" w:name="_Toc142207960"/>
           <w:r>
             <w:lastRenderedPageBreak/>
             <w:t>Introduction</w:t>
@@ -1866,7 +1981,7 @@
               <w:numId w:val="3"/>
             </w:numPr>
           </w:pPr>
-          <w:bookmarkStart w:id="2" w:name="_Toc141176062"/>
+          <w:bookmarkStart w:id="2" w:name="_Toc142207961"/>
           <w:r>
             <w:t>Motivation</w:t>
           </w:r>
@@ -1908,7 +2023,7 @@
               <w:numId w:val="3"/>
             </w:numPr>
           </w:pPr>
-          <w:bookmarkStart w:id="3" w:name="_Toc141176063"/>
+          <w:bookmarkStart w:id="3" w:name="_Toc142207962"/>
           <w:r>
             <w:t>Inspiration</w:t>
           </w:r>
@@ -1947,6 +2062,55 @@
           </w:r>
           <w:r>
             <w:t xml:space="preserve"> The color theme in CMYK model was pleasant: White background and colorful accents. Another inspiration came from TGR Jane v2. The case’s shape and angle looked good. Additionally, Jane v2 had a F13 extra function key, that seemed like a nice addition. Jane v2 uses ANSI layout for the keys which looks more compact than ISO layout.</w:t>
+          </w:r>
+        </w:p>
+        <w:p>
+          <w:pPr>
+            <w:pStyle w:val="Luettelokappale"/>
+          </w:pPr>
+          <w:r>
+            <w:drawing>
+              <wp:inline distT="0" distB="0" distL="0" distR="0" wp14:anchorId="15FF10F1" wp14:editId="0E0A87AD">
+                <wp:extent cx="5336687" cy="2101124"/>
+                <wp:effectExtent l="0" t="0" r="0" b="0"/>
+                <wp:docPr id="1254628633" name="Kuva 1" descr="Kuva, joka sisältää kohteen elektroniikka, näppäimistö, Syötelaite, Tietokoneen näppäimistö&#10;&#10;Kuvaus luotu automaattisesti"/>
+                <wp:cNvGraphicFramePr>
+                  <a:graphicFrameLocks xmlns:a="http://schemas.openxmlformats.org/drawingml/2006/main" noChangeAspect="1"/>
+                </wp:cNvGraphicFramePr>
+                <a:graphic xmlns:a="http://schemas.openxmlformats.org/drawingml/2006/main">
+                  <a:graphicData uri="http://schemas.openxmlformats.org/drawingml/2006/picture">
+                    <pic:pic xmlns:pic="http://schemas.openxmlformats.org/drawingml/2006/picture">
+                      <pic:nvPicPr>
+                        <pic:cNvPr id="1254628633" name="Kuva 1" descr="Kuva, joka sisältää kohteen elektroniikka, näppäimistö, Syötelaite, Tietokoneen näppäimistö&#10;&#10;Kuvaus luotu automaattisesti"/>
+                        <pic:cNvPicPr/>
+                      </pic:nvPicPr>
+                      <pic:blipFill rotWithShape="1">
+                        <a:blip r:embed="rId14"/>
+                        <a:srcRect l="5031" t="27921" r="5171" b="27884"/>
+                        <a:stretch/>
+                      </pic:blipFill>
+                      <pic:spPr bwMode="auto">
+                        <a:xfrm>
+                          <a:off x="0" y="0"/>
+                          <a:ext cx="5337289" cy="2101361"/>
+                        </a:xfrm>
+                        <a:prstGeom prst="rect">
+                          <a:avLst/>
+                        </a:prstGeom>
+                        <a:ln>
+                          <a:noFill/>
+                        </a:ln>
+                        <a:extLst>
+                          <a:ext uri="{53640926-AAD7-44D8-BBD7-CCE9431645EC}">
+                            <a14:shadowObscured xmlns:a14="http://schemas.microsoft.com/office/drawing/2010/main"/>
+                          </a:ext>
+                        </a:extLst>
+                      </pic:spPr>
+                    </pic:pic>
+                  </a:graphicData>
+                </a:graphic>
+              </wp:inline>
+            </w:drawing>
           </w:r>
         </w:p>
         <w:p>
@@ -1957,7 +2121,7 @@
               <w:numId w:val="3"/>
             </w:numPr>
           </w:pPr>
-          <w:bookmarkStart w:id="5" w:name="_Toc141176064"/>
+          <w:bookmarkStart w:id="5" w:name="_Toc142207963"/>
           <w:r>
             <w:t>Requirements and budget</w:t>
           </w:r>
@@ -2070,6 +2234,7 @@
             <w:pStyle w:val="Luettelokappale"/>
           </w:pPr>
           <w:r>
+            <w:lastRenderedPageBreak/>
             <w:t>All requirements should be met. Keyboard assembly should be as cheap as possible when requirements are met.</w:t>
           </w:r>
         </w:p>
@@ -2104,6 +2269,9 @@
           <w:r>
             <w:t>For this project it was necessary to have a way to machine the case and assemble the PCB. For my disposal there was a machining center and soldering equipment.</w:t>
           </w:r>
+          <w:r>
+            <w:t xml:space="preserve"> 3d-printer or laser cutter is also required.</w:t>
+          </w:r>
         </w:p>
         <w:p>
           <w:pPr>
@@ -2141,7 +2309,7 @@
               <w:rStyle w:val="Otsikko2Char"/>
             </w:rPr>
           </w:pPr>
-          <w:bookmarkStart w:id="6" w:name="_Toc141176065"/>
+          <w:bookmarkStart w:id="6" w:name="_Toc142207964"/>
           <w:r>
             <w:rPr>
               <w:rStyle w:val="Otsikko2Char"/>
@@ -2171,7 +2339,7 @@
               <w:szCs w:val="24"/>
             </w:rPr>
           </w:pPr>
-          <w:bookmarkStart w:id="7" w:name="_Toc141176066"/>
+          <w:bookmarkStart w:id="7" w:name="_Toc142207965"/>
           <w:r>
             <w:rPr>
               <w:rStyle w:val="Otsikko2Char"/>
@@ -2188,6 +2356,7 @@
             <w:pStyle w:val="Luettelokappale"/>
             <w:ind w:left="390" w:firstLine="330"/>
           </w:pPr>
+          <w:commentRangeStart w:id="8"/>
           <w:r>
             <w:t xml:space="preserve">Component design was done by using Siemens NX and PCB design using </w:t>
           </w:r>
@@ -2198,6 +2367,16 @@
           <w:proofErr w:type="spellEnd"/>
           <w:r>
             <w:t>.</w:t>
+          </w:r>
+          <w:commentRangeEnd w:id="8"/>
+          <w:r>
+            <w:rPr>
+              <w:rStyle w:val="Kommentinviite"/>
+              <w:kern w:val="2"/>
+              <w:lang w:val="en-AU"/>
+              <w14:ligatures w14:val="standardContextual"/>
+            </w:rPr>
+            <w:commentReference w:id="8"/>
           </w:r>
         </w:p>
         <w:p/>
@@ -2230,87 +2409,154 @@
             <w:t xml:space="preserve"> and mechanical properties. The estimated weight for the case would be </w:t>
           </w:r>
           <w:r>
+            <w:t>1800 g</w:t>
+          </w:r>
+          <w:r>
             <w:rPr>
               <w:b/>
               <w:bCs/>
             </w:rPr>
-            <w:t xml:space="preserve">___ g. </w:t>
-          </w:r>
-          <w:commentRangeStart w:id="8"/>
+            <w:t xml:space="preserve">. </w:t>
+          </w:r>
+          <w:commentRangeStart w:id="9"/>
           <w:r>
             <w:t>Keyboard layout is TKL, tenkeyless, or 80%. This layout was chosen because of its compact size, nice aesthetics and there was no need for number pad in daily use.</w:t>
           </w:r>
-          <w:commentRangeEnd w:id="8"/>
+          <w:commentRangeEnd w:id="9"/>
           <w:r>
             <w:rPr>
               <w:rStyle w:val="Kommentinviite"/>
             </w:rPr>
-            <w:commentReference w:id="8"/>
+            <w:commentReference w:id="9"/>
           </w:r>
         </w:p>
         <w:p>
           <w:pPr>
             <w:ind w:left="720"/>
+          </w:pPr>
+          <w:r>
+            <w:t>Case acts as a base for the whole keyboard</w:t>
+          </w:r>
+          <w:r>
+            <w:t>.</w:t>
+          </w:r>
+          <w:r>
+            <w:t xml:space="preserve"> </w:t>
+          </w:r>
+          <w:r>
+            <w:t>A</w:t>
+          </w:r>
+          <w:r>
+            <w:t xml:space="preserve">ll other components needed to be able to be </w:t>
+          </w:r>
+          <w:r>
+            <w:t>fastened</w:t>
+          </w:r>
+          <w:r>
+            <w:t xml:space="preserve"> to the case. For securing method, four shafts that had a thread inside were machined inside the case. Keyboard’s PCB and plate were constrained with the </w:t>
+          </w:r>
+          <w:r>
+            <w:t>shafts</w:t>
+          </w:r>
+          <w:r>
+            <w:t xml:space="preserve"> and pressed down with bolts that prevented the components from moving. Cross section of the </w:t>
+          </w:r>
+          <w:r>
+            <w:t>fastening</w:t>
+          </w:r>
+          <w:r>
+            <w:t xml:space="preserve"> method can be seen in </w:t>
+          </w:r>
+          <w:r>
             <w:rPr>
               <w:b/>
               <w:bCs/>
             </w:rPr>
-          </w:pPr>
-          <w:r>
-            <w:t>Case acts as a base for the whole keyboard</w:t>
-          </w:r>
-          <w:r>
-            <w:t>.</w:t>
-          </w:r>
-          <w:r>
-            <w:t xml:space="preserve"> </w:t>
-          </w:r>
-          <w:r>
-            <w:t>A</w:t>
-          </w:r>
-          <w:r>
-            <w:t xml:space="preserve">ll other components needed to be able to be </w:t>
-          </w:r>
-          <w:r>
-            <w:t>fastened</w:t>
-          </w:r>
-          <w:r>
-            <w:t xml:space="preserve"> to the case. For securing method, four shafts that had a thread inside were machined inside the case. Keyboard’s PCB and plate were constrained with the </w:t>
-          </w:r>
-          <w:r>
-            <w:t>shafts</w:t>
-          </w:r>
-          <w:r>
-            <w:t xml:space="preserve"> and pressed down with bolts that prevented the components from moving. Cross section of the </w:t>
-          </w:r>
-          <w:r>
-            <w:t>fastening</w:t>
-          </w:r>
-          <w:r>
-            <w:t xml:space="preserve"> method can be seen in </w:t>
+            <w:t>figure.</w:t>
           </w:r>
           <w:r>
             <w:rPr>
               <w:b/>
               <w:bCs/>
             </w:rPr>
-            <w:t>figure.</w:t>
+            <w:t xml:space="preserve"> </w:t>
+          </w:r>
+          <w:r>
+            <w:t>Screw is pressing plate down for 0,5 mm which prevents it from rattling.</w:t>
           </w:r>
         </w:p>
         <w:p>
           <w:pPr>
             <w:ind w:left="720"/>
           </w:pPr>
-          <w:commentRangeStart w:id="9"/>
+          <w:r>
+            <w:rPr>
+              <w:noProof/>
+            </w:rPr>
+            <w:drawing>
+              <wp:inline distT="0" distB="0" distL="0" distR="0" wp14:anchorId="667DA10D" wp14:editId="33778920">
+                <wp:extent cx="5259103" cy="3261947"/>
+                <wp:effectExtent l="0" t="0" r="0" b="0"/>
+                <wp:docPr id="2103299124" name="Kuva 6"/>
+                <wp:cNvGraphicFramePr>
+                  <a:graphicFrameLocks xmlns:a="http://schemas.openxmlformats.org/drawingml/2006/main" noChangeAspect="1"/>
+                </wp:cNvGraphicFramePr>
+                <a:graphic xmlns:a="http://schemas.openxmlformats.org/drawingml/2006/main">
+                  <a:graphicData uri="http://schemas.openxmlformats.org/drawingml/2006/picture">
+                    <pic:pic xmlns:pic="http://schemas.openxmlformats.org/drawingml/2006/picture">
+                      <pic:nvPicPr>
+                        <pic:cNvPr id="0" name="Picture 8"/>
+                        <pic:cNvPicPr>
+                          <a:picLocks noChangeAspect="1" noChangeArrowheads="1"/>
+                        </pic:cNvPicPr>
+                      </pic:nvPicPr>
+                      <pic:blipFill>
+                        <a:blip r:embed="rId15">
+                          <a:extLst>
+                            <a:ext uri="{28A0092B-C50C-407E-A947-70E740481C1C}">
+                              <a14:useLocalDpi xmlns:a14="http://schemas.microsoft.com/office/drawing/2010/main" val="0"/>
+                            </a:ext>
+                          </a:extLst>
+                        </a:blip>
+                        <a:srcRect/>
+                        <a:stretch>
+                          <a:fillRect/>
+                        </a:stretch>
+                      </pic:blipFill>
+                      <pic:spPr bwMode="auto">
+                        <a:xfrm>
+                          <a:off x="0" y="0"/>
+                          <a:ext cx="5262863" cy="3264279"/>
+                        </a:xfrm>
+                        <a:prstGeom prst="rect">
+                          <a:avLst/>
+                        </a:prstGeom>
+                        <a:noFill/>
+                        <a:ln>
+                          <a:noFill/>
+                        </a:ln>
+                      </pic:spPr>
+                    </pic:pic>
+                  </a:graphicData>
+                </a:graphic>
+              </wp:inline>
+            </w:drawing>
+          </w:r>
+        </w:p>
+        <w:p>
+          <w:pPr>
+            <w:ind w:left="720"/>
+          </w:pPr>
+          <w:commentRangeStart w:id="10"/>
           <w:r>
             <w:t xml:space="preserve">For best typing experience the keys need to be angled slightly towards the typer, usually angle being 5-7 degrees. </w:t>
           </w:r>
-          <w:commentRangeEnd w:id="9"/>
+          <w:commentRangeEnd w:id="10"/>
           <w:r>
             <w:rPr>
               <w:rStyle w:val="Kommentinviite"/>
             </w:rPr>
-            <w:commentReference w:id="9"/>
+            <w:commentReference w:id="10"/>
           </w:r>
           <w:r>
             <w:t xml:space="preserve">Since the case was made in one piece, everything inside it had to be angled. Limiting factor was the available aluminum billet, that had a height of 30 mm. Inside these limits the case angle was chosen to be </w:t>
@@ -2359,6 +2605,7 @@
             <w:pStyle w:val="Luettelokappale"/>
           </w:pPr>
           <w:r>
+            <w:lastRenderedPageBreak/>
             <w:t>My previous keyboard had Kailh Blue switches. The switch type is tactile and loud. I like the tacti</w:t>
           </w:r>
           <w:r>
@@ -2378,14 +2625,20 @@
           <w:r>
             <w:t xml:space="preserve">set of </w:t>
           </w:r>
-          <w:commentRangeStart w:id="10"/>
+          <w:commentRangeStart w:id="11"/>
           <w:r>
             <w:t>90 switches</w:t>
           </w:r>
           <w:r>
-            <w:t xml:space="preserve"> would’ve costed 70 euros</w:t>
-          </w:r>
-          <w:commentRangeEnd w:id="10"/>
+            <w:t xml:space="preserve"> would’ve costed </w:t>
+          </w:r>
+          <w:r>
+            <w:t>87</w:t>
+          </w:r>
+          <w:r>
+            <w:t xml:space="preserve"> euros</w:t>
+          </w:r>
+          <w:commentRangeEnd w:id="11"/>
           <w:r>
             <w:rPr>
               <w:rStyle w:val="Kommentinviite"/>
@@ -2393,7 +2646,7 @@
               <w:lang w:val="en-AU"/>
               <w14:ligatures w14:val="standardContextual"/>
             </w:rPr>
-            <w:commentReference w:id="10"/>
+            <w:commentReference w:id="11"/>
           </w:r>
           <w:r>
             <w:t>, which made them inaccessible for this project.</w:t>
@@ -2427,7 +2680,7 @@
             <w:t xml:space="preserve"> </w:t>
           </w:r>
           <w:r>
-            <w:t>These</w:t>
+            <w:t>They</w:t>
           </w:r>
           <w:r>
             <w:t xml:space="preserve"> can be used as indicator </w:t>
@@ -2507,7 +2760,6 @@
             <w:ind w:left="720"/>
           </w:pPr>
           <w:r>
-            <w:lastRenderedPageBreak/>
             <w:t>Plate had to be 1,5 mm thick, so the switches can lock properly. Hole</w:t>
           </w:r>
           <w:r>
@@ -2546,8 +2798,106 @@
             <w:pStyle w:val="Luettelokappale"/>
           </w:pPr>
           <w:r>
-            <w:t>One key is 1 unit etc. :D</w:t>
-          </w:r>
+            <w:t xml:space="preserve">When designing </w:t>
+          </w:r>
+          <w:r>
+            <w:t xml:space="preserve">a </w:t>
+          </w:r>
+          <w:r>
+            <w:t>keyboard, keycap size standard is commonly used.</w:t>
+          </w:r>
+          <w:r>
+            <w:t xml:space="preserve"> </w:t>
+          </w:r>
+          <w:r>
+            <w:t xml:space="preserve">The standard specifies keycap size, placeholder space, distance between switches and hole for the plate. </w:t>
+          </w:r>
+          <w:r>
+            <w:t xml:space="preserve">Standard of keyboard unit can be seen in </w:t>
+          </w:r>
+          <w:r>
+            <w:rPr>
+              <w:b/>
+              <w:bCs/>
+            </w:rPr>
+            <w:t>figure.</w:t>
+          </w:r>
+          <w:r>
+            <w:rPr>
+              <w:b/>
+              <w:bCs/>
+            </w:rPr>
+            <w:t xml:space="preserve"> </w:t>
+          </w:r>
+          <w:r>
+            <w:t>Normal key is one unit, but s</w:t>
+          </w:r>
+          <w:r>
+            <w:t>ome keys are different sizes, space bar being the longest one at 6,25 units.</w:t>
+          </w:r>
+        </w:p>
+        <w:p>
+          <w:pPr>
+            <w:pStyle w:val="Luettelokappale"/>
+          </w:pPr>
+          <w:r>
+            <w:rPr>
+              <w:noProof/>
+            </w:rPr>
+            <w:drawing>
+              <wp:inline distT="0" distB="0" distL="0" distR="0" wp14:anchorId="14C502A6" wp14:editId="1114A42C">
+                <wp:extent cx="4009292" cy="2958438"/>
+                <wp:effectExtent l="0" t="0" r="0" b="0"/>
+                <wp:docPr id="114144289" name="Kuva 2"/>
+                <wp:cNvGraphicFramePr>
+                  <a:graphicFrameLocks xmlns:a="http://schemas.openxmlformats.org/drawingml/2006/main" noChangeAspect="1"/>
+                </wp:cNvGraphicFramePr>
+                <a:graphic xmlns:a="http://schemas.openxmlformats.org/drawingml/2006/main">
+                  <a:graphicData uri="http://schemas.openxmlformats.org/drawingml/2006/picture">
+                    <pic:pic xmlns:pic="http://schemas.openxmlformats.org/drawingml/2006/picture">
+                      <pic:nvPicPr>
+                        <pic:cNvPr id="0" name="Picture 2"/>
+                        <pic:cNvPicPr>
+                          <a:picLocks noChangeAspect="1" noChangeArrowheads="1"/>
+                        </pic:cNvPicPr>
+                      </pic:nvPicPr>
+                      <pic:blipFill>
+                        <a:blip r:embed="rId16">
+                          <a:extLst>
+                            <a:ext uri="{28A0092B-C50C-407E-A947-70E740481C1C}">
+                              <a14:useLocalDpi xmlns:a14="http://schemas.microsoft.com/office/drawing/2010/main" val="0"/>
+                            </a:ext>
+                          </a:extLst>
+                        </a:blip>
+                        <a:srcRect/>
+                        <a:stretch>
+                          <a:fillRect/>
+                        </a:stretch>
+                      </pic:blipFill>
+                      <pic:spPr bwMode="auto">
+                        <a:xfrm>
+                          <a:off x="0" y="0"/>
+                          <a:ext cx="4014317" cy="2962146"/>
+                        </a:xfrm>
+                        <a:prstGeom prst="rect">
+                          <a:avLst/>
+                        </a:prstGeom>
+                        <a:noFill/>
+                        <a:ln>
+                          <a:noFill/>
+                        </a:ln>
+                      </pic:spPr>
+                    </pic:pic>
+                  </a:graphicData>
+                </a:graphic>
+              </wp:inline>
+            </w:drawing>
+          </w:r>
+        </w:p>
+        <w:p>
+          <w:pPr>
+            <w:pStyle w:val="Luettelokappale"/>
+          </w:pPr>
         </w:p>
         <w:p>
           <w:pPr>
@@ -2578,6 +2928,7 @@
             <w:pStyle w:val="Luettelokappale"/>
           </w:pPr>
           <w:r>
+            <w:lastRenderedPageBreak/>
             <w:t>It is required to have a switch stabilizer for keycaps longer than 2 units.</w:t>
           </w:r>
           <w:r>
@@ -2617,44 +2968,120 @@
         <w:p>
           <w:pPr>
             <w:pStyle w:val="Luettelokappale"/>
-          </w:pPr>
-          <w:r>
-            <w:t xml:space="preserve">Varmilo VA88M had a pleasant color combination, </w:t>
-          </w:r>
-          <w:commentRangeStart w:id="11"/>
-          <w:r>
-            <w:t xml:space="preserve">so it was chosen to have something similar. </w:t>
-          </w:r>
-          <w:commentRangeEnd w:id="11"/>
-          <w:r>
-            <w:rPr>
-              <w:rStyle w:val="Kommentinviite"/>
-            </w:rPr>
-            <w:commentReference w:id="11"/>
-          </w:r>
-          <w:r>
-            <w:t xml:space="preserve">The bright colors </w:t>
-          </w:r>
-          <w:r>
-            <w:t>felt</w:t>
-          </w:r>
-          <w:r>
-            <w:t xml:space="preserve"> too intensive, so it was chosen to have a white base with blue or green pastel accents. In </w:t>
-          </w:r>
-          <w:proofErr w:type="spellStart"/>
-          <w:r>
-            <w:t>ebay</w:t>
-          </w:r>
-          <w:proofErr w:type="spellEnd"/>
-          <w:r>
-            <w:t xml:space="preserve"> there was a PBT keycap set that had the correct color theme. The selected keycap set can be seen in </w:t>
-          </w:r>
-          <w:r>
             <w:rPr>
               <w:b/>
               <w:bCs/>
             </w:rPr>
+          </w:pPr>
+          <w:r>
+            <w:t xml:space="preserve">Varmilo VA88M had a pleasant color combination, </w:t>
+          </w:r>
+          <w:commentRangeStart w:id="12"/>
+          <w:commentRangeStart w:id="13"/>
+          <w:r>
+            <w:t xml:space="preserve">so it was chosen to have something similar. </w:t>
+          </w:r>
+          <w:commentRangeEnd w:id="12"/>
+          <w:r>
+            <w:rPr>
+              <w:rStyle w:val="Kommentinviite"/>
+            </w:rPr>
+            <w:commentReference w:id="12"/>
+          </w:r>
+          <w:commentRangeEnd w:id="13"/>
+          <w:r>
+            <w:rPr>
+              <w:rStyle w:val="Kommentinviite"/>
+              <w:kern w:val="2"/>
+              <w:lang w:val="en-AU"/>
+              <w14:ligatures w14:val="standardContextual"/>
+            </w:rPr>
+            <w:commentReference w:id="13"/>
+          </w:r>
+          <w:r>
+            <w:t xml:space="preserve">The bright colors </w:t>
+          </w:r>
+          <w:r>
+            <w:t>felt</w:t>
+          </w:r>
+          <w:r>
+            <w:t xml:space="preserve"> too intensive, so it was chosen to have a white base with blue or green pastel accents. In </w:t>
+          </w:r>
+          <w:proofErr w:type="spellStart"/>
+          <w:r>
+            <w:t>Aliexpress</w:t>
+          </w:r>
+          <w:proofErr w:type="spellEnd"/>
+          <w:r>
+            <w:t xml:space="preserve"> there was a PBT keycap set that had the correct color theme. The selected keycap set can be seen in </w:t>
+          </w:r>
+          <w:r>
+            <w:rPr>
+              <w:b/>
+              <w:bCs/>
+            </w:rPr>
             <w:t>figure X.</w:t>
+          </w:r>
+        </w:p>
+        <w:p>
+          <w:pPr>
+            <w:pStyle w:val="Luettelokappale"/>
+          </w:pPr>
+          <w:r>
+            <w:rPr>
+              <w:noProof/>
+            </w:rPr>
+            <w:drawing>
+              <wp:inline distT="0" distB="0" distL="0" distR="0" wp14:anchorId="46AF37A6" wp14:editId="61BDB9DB">
+                <wp:extent cx="4852670" cy="2883579"/>
+                <wp:effectExtent l="0" t="0" r="5080" b="0"/>
+                <wp:docPr id="2143518987" name="Kuva 1"/>
+                <wp:cNvGraphicFramePr>
+                  <a:graphicFrameLocks xmlns:a="http://schemas.openxmlformats.org/drawingml/2006/main" noChangeAspect="1"/>
+                </wp:cNvGraphicFramePr>
+                <a:graphic xmlns:a="http://schemas.openxmlformats.org/drawingml/2006/main">
+                  <a:graphicData uri="http://schemas.openxmlformats.org/drawingml/2006/picture">
+                    <pic:pic xmlns:pic="http://schemas.openxmlformats.org/drawingml/2006/picture">
+                      <pic:nvPicPr>
+                        <pic:cNvPr id="0" name="Picture 1"/>
+                        <pic:cNvPicPr>
+                          <a:picLocks noChangeAspect="1" noChangeArrowheads="1"/>
+                        </pic:cNvPicPr>
+                      </pic:nvPicPr>
+                      <pic:blipFill rotWithShape="1">
+                        <a:blip r:embed="rId17" cstate="print">
+                          <a:extLst>
+                            <a:ext uri="{28A0092B-C50C-407E-A947-70E740481C1C}">
+                              <a14:useLocalDpi xmlns:a14="http://schemas.microsoft.com/office/drawing/2010/main" val="0"/>
+                            </a:ext>
+                          </a:extLst>
+                        </a:blip>
+                        <a:srcRect t="14978" b="5792"/>
+                        <a:stretch/>
+                      </pic:blipFill>
+                      <pic:spPr bwMode="auto">
+                        <a:xfrm>
+                          <a:off x="0" y="0"/>
+                          <a:ext cx="4856302" cy="2885737"/>
+                        </a:xfrm>
+                        <a:prstGeom prst="rect">
+                          <a:avLst/>
+                        </a:prstGeom>
+                        <a:noFill/>
+                        <a:ln>
+                          <a:noFill/>
+                        </a:ln>
+                        <a:extLst>
+                          <a:ext uri="{53640926-AAD7-44D8-BBD7-CCE9431645EC}">
+                            <a14:shadowObscured xmlns:a14="http://schemas.microsoft.com/office/drawing/2010/main"/>
+                          </a:ext>
+                        </a:extLst>
+                      </pic:spPr>
+                    </pic:pic>
+                  </a:graphicData>
+                </a:graphic>
+              </wp:inline>
+            </w:drawing>
           </w:r>
         </w:p>
         <w:p>
@@ -2681,7 +3108,7 @@
               <w:szCs w:val="24"/>
             </w:rPr>
           </w:pPr>
-          <w:bookmarkStart w:id="12" w:name="_Toc141176067"/>
+          <w:bookmarkStart w:id="14" w:name="_Toc142207966"/>
           <w:r>
             <w:rPr>
               <w:rStyle w:val="Otsikko2Char"/>
@@ -2691,7 +3118,7 @@
             </w:rPr>
             <w:t>Electrical design</w:t>
           </w:r>
-          <w:bookmarkEnd w:id="12"/>
+          <w:bookmarkEnd w:id="14"/>
         </w:p>
         <w:p>
           <w:pPr>
@@ -2711,7 +3138,13 @@
             <w:ind w:left="390"/>
           </w:pPr>
           <w:r>
-            <w:t>It is possible to buy readymade keyboard PCBs, but I wanted to make my own, because:</w:t>
+            <w:t xml:space="preserve">It is possible to buy </w:t>
+          </w:r>
+          <w:r>
+            <w:t>readymade</w:t>
+          </w:r>
+          <w:r>
+            <w:t xml:space="preserve"> keyboard PCBs, but I wanted to make my own, because:</w:t>
           </w:r>
         </w:p>
         <w:p>
@@ -2821,7 +3254,13 @@
             <w:ind w:left="390"/>
           </w:pPr>
           <w:r>
-            <w:t>Why matrix: There is 87 keys in TKL keyboard</w:t>
+            <w:t xml:space="preserve">There </w:t>
+          </w:r>
+          <w:r>
+            <w:t>are</w:t>
+          </w:r>
+          <w:r>
+            <w:t xml:space="preserve"> 87 keys in TKL keyboard</w:t>
           </w:r>
           <w:r>
             <w:t>. T</w:t>
@@ -2833,7 +3272,11 @@
             <w:t>To achieve this</w:t>
           </w:r>
           <w:r>
-            <w:t xml:space="preserve"> the keyboard would require a microcontroller that has 87 input pins. Such microcontrollers exist, but there is much more efficient way of detecting key presses, which comes in a form of matrix.</w:t>
+            <w:t xml:space="preserve"> the keyboard would require a microcontroller that has 87 input pins. Such </w:t>
+          </w:r>
+          <w:r>
+            <w:lastRenderedPageBreak/>
+            <w:t>microcontrollers exist, but there is much more efficient way of detecting key presses, which comes in a form of matrix.</w:t>
           </w:r>
         </w:p>
         <w:p>
@@ -2868,16 +3311,55 @@
             <w:ind w:left="390"/>
           </w:pPr>
           <w:r>
-            <w:t>Matrix of 12 rows and 9 columns were chosen. It requires only 21 IO pins rather than 87.</w:t>
+            <w:t xml:space="preserve">Matrix of 12 rows and 9 columns </w:t>
+          </w:r>
+          <w:r>
+            <w:t>was</w:t>
+          </w:r>
+          <w:r>
+            <w:t xml:space="preserve"> chosen. It require</w:t>
+          </w:r>
+          <w:r>
+            <w:t>d</w:t>
+          </w:r>
+          <w:r>
+            <w:t xml:space="preserve"> only 21 IO pins rather than 87.</w:t>
           </w:r>
           <w:r>
             <w:t xml:space="preserve"> </w:t>
           </w:r>
-          <w:commentRangeStart w:id="13"/>
-          <w:r>
-            <w:t>Matrix was set up differently than normal keyboard matrix to minimize PCB rerouting.</w:t>
-          </w:r>
-          <w:commentRangeEnd w:id="13"/>
+        </w:p>
+        <w:p>
+          <w:pPr>
+            <w:pStyle w:val="Luettelokappale"/>
+            <w:ind w:left="390"/>
+          </w:pPr>
+          <w:commentRangeStart w:id="15"/>
+          <w:r>
+            <w:t xml:space="preserve">A problem occurs if multiple keys are pressed at the same time. </w:t>
+          </w:r>
+          <w:r>
+            <w:t xml:space="preserve">MCU cannot detect which keys are pressed. This problem is called ghosting or masking. </w:t>
+          </w:r>
+          <w:r>
+            <w:t xml:space="preserve">It is fixed by adding diodes after </w:t>
+          </w:r>
+          <w:r>
+            <w:t>each</w:t>
+          </w:r>
+          <w:r>
+            <w:t xml:space="preserve"> switch. </w:t>
+          </w:r>
+          <w:r>
+            <w:t>This</w:t>
+          </w:r>
+          <w:r>
+            <w:t xml:space="preserve"> stops current from flowing backwards</w:t>
+          </w:r>
+          <w:r>
+            <w:t xml:space="preserve"> and each key press can be recognized.</w:t>
+          </w:r>
+          <w:commentRangeEnd w:id="15"/>
           <w:r>
             <w:rPr>
               <w:rStyle w:val="Kommentinviite"/>
@@ -2885,81 +3367,7 @@
               <w:lang w:val="en-AU"/>
               <w14:ligatures w14:val="standardContextual"/>
             </w:rPr>
-            <w:commentReference w:id="13"/>
-          </w:r>
-        </w:p>
-        <w:p>
-          <w:pPr>
-            <w:pStyle w:val="Luettelokappale"/>
-            <w:ind w:left="390"/>
-            <w:rPr>
-              <w:b/>
-              <w:bCs/>
-            </w:rPr>
-          </w:pPr>
-          <w:r>
-            <w:rPr>
-              <w:b/>
-              <w:bCs/>
-            </w:rPr>
-            <w:t>How matrix works:</w:t>
-          </w:r>
-        </w:p>
-        <w:p>
-          <w:pPr>
-            <w:pStyle w:val="Luettelokappale"/>
-            <w:ind w:left="390"/>
-            <w:rPr>
-              <w:b/>
-              <w:bCs/>
-            </w:rPr>
-          </w:pPr>
-          <w:r>
-            <w:rPr>
-              <w:b/>
-              <w:bCs/>
-            </w:rPr>
-            <w:t xml:space="preserve">What diodes does in a </w:t>
-          </w:r>
-          <w:proofErr w:type="gramStart"/>
-          <w:r>
-            <w:rPr>
-              <w:b/>
-              <w:bCs/>
-            </w:rPr>
-            <w:t>matrix</w:t>
-          </w:r>
-          <w:proofErr w:type="gramEnd"/>
-        </w:p>
-        <w:p>
-          <w:pPr>
-            <w:pStyle w:val="Luettelokappale"/>
-            <w:ind w:left="390"/>
-          </w:pPr>
-          <w:r>
-            <w:lastRenderedPageBreak/>
-            <w:t xml:space="preserve">A problem occurs if multiple keys are pressed at the same time. </w:t>
-          </w:r>
-          <w:r>
-            <w:t xml:space="preserve">MCU cannot detect which keys are pressed. This problem is called ghosting or masking. </w:t>
-          </w:r>
-          <w:r>
-            <w:t xml:space="preserve">It is fixed by adding diodes after </w:t>
-          </w:r>
-          <w:r>
-            <w:t>each</w:t>
-          </w:r>
-          <w:r>
-            <w:t xml:space="preserve"> switch. </w:t>
-          </w:r>
-          <w:r>
-            <w:t>This</w:t>
-          </w:r>
-          <w:r>
-            <w:t xml:space="preserve"> stops current from flowing backwards</w:t>
-          </w:r>
-          <w:r>
-            <w:t xml:space="preserve"> and each key press can be recognized.</w:t>
+            <w:commentReference w:id="15"/>
           </w:r>
         </w:p>
         <w:p>
@@ -3026,7 +3434,16 @@
             <w:ind w:left="390"/>
           </w:pPr>
           <w:r>
-            <w:t>What it is: The microcontroller or MCU was Atmel Atmega32u4. Package was</w:t>
+            <w:t>The microcontroller or MCU was Atmel Atmega32u4</w:t>
+          </w:r>
+          <w:r>
+            <w:t xml:space="preserve"> with a p</w:t>
+          </w:r>
+          <w:r>
+            <w:t xml:space="preserve">ackage </w:t>
+          </w:r>
+          <w:r>
+            <w:t>of</w:t>
           </w:r>
           <w:r>
             <w:t xml:space="preserve"> </w:t>
@@ -3041,14 +3458,11 @@
           <w:r>
             <w:t>.</w:t>
           </w:r>
-        </w:p>
-        <w:p>
-          <w:pPr>
-            <w:pStyle w:val="Luettelokappale"/>
-            <w:ind w:left="390"/>
-          </w:pPr>
-          <w:r>
-            <w:t xml:space="preserve">Why it was chosen: The MCU </w:t>
+          <w:r>
+            <w:t xml:space="preserve"> </w:t>
+          </w:r>
+          <w:r>
+            <w:t xml:space="preserve">The MCU </w:t>
           </w:r>
           <w:r>
             <w:t xml:space="preserve">chosen </w:t>
@@ -3071,11 +3485,11 @@
               <w:numId w:val="3"/>
             </w:numPr>
           </w:pPr>
-          <w:bookmarkStart w:id="14" w:name="_Toc141176068"/>
+          <w:bookmarkStart w:id="16" w:name="_Toc142207967"/>
           <w:r>
             <w:t>Component manufacturing</w:t>
           </w:r>
-          <w:bookmarkEnd w:id="14"/>
+          <w:bookmarkEnd w:id="16"/>
         </w:p>
         <w:p>
           <w:pPr>
@@ -3102,17 +3516,13 @@
             <w:pStyle w:val="Luettelokappale"/>
           </w:pPr>
           <w:r>
-            <w:t xml:space="preserve">To do that, a jig piece needed to be designed. The jig piece was designed to hold the case from the screw holes and line it perpendicular with the machine z-axis. The mill turned b-axis 5,7 degrees and the case bottom and sides was machined. </w:t>
-          </w:r>
-          <w:r>
-            <w:rPr>
-              <w:b/>
-              <w:bCs/>
-            </w:rPr>
-            <w:t>Figure x</w:t>
-          </w:r>
-          <w:r>
-            <w:t xml:space="preserve"> shows the jig with the case attached.</w:t>
+            <w:t xml:space="preserve">To do that, a jig piece </w:t>
+          </w:r>
+          <w:r>
+            <w:t>was</w:t>
+          </w:r>
+          <w:r>
+            <w:t xml:space="preserve"> designed. The jig was designed to hold the case from the screw holes and line it perpendicular with the machine z-axis. The mill turned b-axis 5,7 degrees and the case bottom and sides was machined. </w:t>
           </w:r>
         </w:p>
         <w:p>
@@ -3136,7 +3546,10 @@
           </w:r>
           <w:proofErr w:type="spellStart"/>
           <w:r>
-            <w:t>dof</w:t>
+            <w:t>d</w:t>
+          </w:r>
+          <w:r>
+            <w:t>of</w:t>
           </w:r>
           <w:proofErr w:type="spellEnd"/>
           <w:r>
@@ -3191,6 +3604,65 @@
           </w:r>
           <w:r>
             <w:t xml:space="preserve">was used. </w:t>
+          </w:r>
+        </w:p>
+        <w:p>
+          <w:pPr>
+            <w:pStyle w:val="Luettelokappale"/>
+          </w:pPr>
+          <w:r>
+            <w:rPr>
+              <w:noProof/>
+            </w:rPr>
+            <w:lastRenderedPageBreak/>
+            <w:drawing>
+              <wp:inline distT="0" distB="0" distL="0" distR="0" wp14:anchorId="70973DBA" wp14:editId="222F26E8">
+                <wp:extent cx="5943600" cy="4457700"/>
+                <wp:effectExtent l="0" t="0" r="0" b="0"/>
+                <wp:docPr id="655221105" name="Kuva 3"/>
+                <wp:cNvGraphicFramePr>
+                  <a:graphicFrameLocks xmlns:a="http://schemas.openxmlformats.org/drawingml/2006/main" noChangeAspect="1"/>
+                </wp:cNvGraphicFramePr>
+                <a:graphic xmlns:a="http://schemas.openxmlformats.org/drawingml/2006/main">
+                  <a:graphicData uri="http://schemas.openxmlformats.org/drawingml/2006/picture">
+                    <pic:pic xmlns:pic="http://schemas.openxmlformats.org/drawingml/2006/picture">
+                      <pic:nvPicPr>
+                        <pic:cNvPr id="0" name="Picture 3"/>
+                        <pic:cNvPicPr>
+                          <a:picLocks noChangeAspect="1" noChangeArrowheads="1"/>
+                        </pic:cNvPicPr>
+                      </pic:nvPicPr>
+                      <pic:blipFill>
+                        <a:blip r:embed="rId18" cstate="print">
+                          <a:extLst>
+                            <a:ext uri="{28A0092B-C50C-407E-A947-70E740481C1C}">
+                              <a14:useLocalDpi xmlns:a14="http://schemas.microsoft.com/office/drawing/2010/main" val="0"/>
+                            </a:ext>
+                          </a:extLst>
+                        </a:blip>
+                        <a:srcRect/>
+                        <a:stretch>
+                          <a:fillRect/>
+                        </a:stretch>
+                      </pic:blipFill>
+                      <pic:spPr bwMode="auto">
+                        <a:xfrm>
+                          <a:off x="0" y="0"/>
+                          <a:ext cx="5943600" cy="4457700"/>
+                        </a:xfrm>
+                        <a:prstGeom prst="rect">
+                          <a:avLst/>
+                        </a:prstGeom>
+                        <a:noFill/>
+                        <a:ln>
+                          <a:noFill/>
+                        </a:ln>
+                      </pic:spPr>
+                    </pic:pic>
+                  </a:graphicData>
+                </a:graphic>
+              </wp:inline>
+            </w:drawing>
           </w:r>
         </w:p>
         <w:p>
@@ -3210,7 +3682,13 @@
             <w:pStyle w:val="Luettelokappale"/>
           </w:pPr>
           <w:r>
-            <w:t xml:space="preserve">The plate design was verified with a 3d-printed model. It had to be in two parts because of 3d-printer space limitations. Test plate fit with some filing, and switches aligned well with the PCB. Next the plate was cut out of aluminum </w:t>
+            <w:t xml:space="preserve">The plate design was verified with a 3d-printed model. It had to be in two parts because of 3d-printer space limitations. Test plate fit </w:t>
+          </w:r>
+          <w:r>
+            <w:t>after</w:t>
+          </w:r>
+          <w:r>
+            <w:t xml:space="preserve"> some filing, and switches aligned well with the PCB. Next the plate was cut out of aluminum </w:t>
           </w:r>
           <w:r>
             <w:t>using</w:t>
@@ -3246,11 +3724,11 @@
               <w:numId w:val="3"/>
             </w:numPr>
           </w:pPr>
-          <w:bookmarkStart w:id="15" w:name="_Toc141176069"/>
+          <w:bookmarkStart w:id="17" w:name="_Toc142207968"/>
           <w:r>
             <w:t>Programming</w:t>
           </w:r>
-          <w:bookmarkEnd w:id="15"/>
+          <w:bookmarkEnd w:id="17"/>
         </w:p>
         <w:p>
           <w:pPr>
@@ -3287,7 +3765,6 @@
             </w:numPr>
           </w:pPr>
           <w:r>
-            <w:lastRenderedPageBreak/>
             <w:t>QMK MSYS</w:t>
           </w:r>
         </w:p>
@@ -3416,7 +3893,7 @@
               <w:rStyle w:val="Otsikko2Char"/>
             </w:rPr>
           </w:pPr>
-          <w:bookmarkStart w:id="16" w:name="_Toc141176070"/>
+          <w:bookmarkStart w:id="18" w:name="_Toc142207969"/>
           <w:r>
             <w:rPr>
               <w:rStyle w:val="Otsikko2Char"/>
@@ -3424,7 +3901,7 @@
             <w:lastRenderedPageBreak/>
             <w:t>Results and discussion</w:t>
           </w:r>
-          <w:bookmarkEnd w:id="16"/>
+          <w:bookmarkEnd w:id="18"/>
         </w:p>
         <w:p>
           <w:pPr>
@@ -3434,7 +3911,7 @@
               <w:numId w:val="3"/>
             </w:numPr>
           </w:pPr>
-          <w:bookmarkStart w:id="17" w:name="_Toc141176071"/>
+          <w:bookmarkStart w:id="19" w:name="_Toc142207970"/>
           <w:r>
             <w:t xml:space="preserve">How did project </w:t>
           </w:r>
@@ -3442,16 +3919,204 @@
           <w:r>
             <w:t>go</w:t>
           </w:r>
-          <w:bookmarkEnd w:id="17"/>
+          <w:bookmarkEnd w:id="19"/>
           <w:proofErr w:type="gramEnd"/>
         </w:p>
         <w:p>
           <w:pPr>
             <w:pStyle w:val="Luettelokappale"/>
             <w:ind w:left="390"/>
+            <w:rPr>
+              <w:b/>
+              <w:bCs/>
+            </w:rPr>
           </w:pPr>
           <w:r>
             <w:t>Two versions were done of the keyboard PCB.</w:t>
+          </w:r>
+          <w:r>
+            <w:t xml:space="preserve"> Case </w:t>
+          </w:r>
+          <w:r>
+            <w:t>has</w:t>
+          </w:r>
+          <w:r>
+            <w:t xml:space="preserve"> imperfections from machining, but they don’t affect the usability.</w:t>
+          </w:r>
+          <w:r>
+            <w:t xml:space="preserve"> Switch stabilizers can move </w:t>
+          </w:r>
+          <w:r>
+            <w:t>too much in the plate, which causes rattling.</w:t>
+          </w:r>
+          <w:r>
+            <w:t xml:space="preserve"> </w:t>
+          </w:r>
+          <w:r>
+            <w:t xml:space="preserve">Some improvements </w:t>
+          </w:r>
+          <w:r>
+            <w:t xml:space="preserve">still </w:t>
+          </w:r>
+          <w:proofErr w:type="gramStart"/>
+          <w:r>
+            <w:t>have</w:t>
+          </w:r>
+          <w:r>
+            <w:t xml:space="preserve"> to</w:t>
+          </w:r>
+          <w:proofErr w:type="gramEnd"/>
+          <w:r>
+            <w:t xml:space="preserve"> be done, but t</w:t>
+          </w:r>
+          <w:r>
+            <w:t xml:space="preserve">he final product was functional keyboard which can be seen in </w:t>
+          </w:r>
+          <w:r>
+            <w:rPr>
+              <w:b/>
+              <w:bCs/>
+            </w:rPr>
+            <w:t>figure</w:t>
+          </w:r>
+          <w:r>
+            <w:rPr>
+              <w:b/>
+              <w:bCs/>
+            </w:rPr>
+            <w:t>s</w:t>
+          </w:r>
+          <w:r>
+            <w:rPr>
+              <w:b/>
+              <w:bCs/>
+            </w:rPr>
+            <w:t xml:space="preserve"> x.</w:t>
+          </w:r>
+        </w:p>
+        <w:p>
+          <w:pPr>
+            <w:pStyle w:val="Luettelokappale"/>
+            <w:ind w:left="390"/>
+          </w:pPr>
+          <w:r>
+            <w:rPr>
+              <w:noProof/>
+            </w:rPr>
+            <w:drawing>
+              <wp:inline distT="0" distB="0" distL="0" distR="0" wp14:anchorId="49203CFC" wp14:editId="62DEF41D">
+                <wp:extent cx="5943600" cy="4457700"/>
+                <wp:effectExtent l="0" t="0" r="0" b="0"/>
+                <wp:docPr id="1407594204" name="Kuva 4"/>
+                <wp:cNvGraphicFramePr>
+                  <a:graphicFrameLocks xmlns:a="http://schemas.openxmlformats.org/drawingml/2006/main" noChangeAspect="1"/>
+                </wp:cNvGraphicFramePr>
+                <a:graphic xmlns:a="http://schemas.openxmlformats.org/drawingml/2006/main">
+                  <a:graphicData uri="http://schemas.openxmlformats.org/drawingml/2006/picture">
+                    <pic:pic xmlns:pic="http://schemas.openxmlformats.org/drawingml/2006/picture">
+                      <pic:nvPicPr>
+                        <pic:cNvPr id="0" name="Picture 4"/>
+                        <pic:cNvPicPr>
+                          <a:picLocks noChangeAspect="1" noChangeArrowheads="1"/>
+                        </pic:cNvPicPr>
+                      </pic:nvPicPr>
+                      <pic:blipFill>
+                        <a:blip r:embed="rId19" cstate="print">
+                          <a:extLst>
+                            <a:ext uri="{28A0092B-C50C-407E-A947-70E740481C1C}">
+                              <a14:useLocalDpi xmlns:a14="http://schemas.microsoft.com/office/drawing/2010/main" val="0"/>
+                            </a:ext>
+                          </a:extLst>
+                        </a:blip>
+                        <a:srcRect/>
+                        <a:stretch>
+                          <a:fillRect/>
+                        </a:stretch>
+                      </pic:blipFill>
+                      <pic:spPr bwMode="auto">
+                        <a:xfrm>
+                          <a:off x="0" y="0"/>
+                          <a:ext cx="5943600" cy="4457700"/>
+                        </a:xfrm>
+                        <a:prstGeom prst="rect">
+                          <a:avLst/>
+                        </a:prstGeom>
+                        <a:noFill/>
+                        <a:ln>
+                          <a:noFill/>
+                        </a:ln>
+                      </pic:spPr>
+                    </pic:pic>
+                  </a:graphicData>
+                </a:graphic>
+              </wp:inline>
+            </w:drawing>
+          </w:r>
+        </w:p>
+        <w:p>
+          <w:pPr>
+            <w:pStyle w:val="Luettelokappale"/>
+            <w:ind w:left="390"/>
+          </w:pPr>
+        </w:p>
+        <w:p>
+          <w:pPr>
+            <w:pStyle w:val="Luettelokappale"/>
+            <w:ind w:left="390"/>
+          </w:pPr>
+          <w:r>
+            <w:rPr>
+              <w:noProof/>
+            </w:rPr>
+            <w:lastRenderedPageBreak/>
+            <w:drawing>
+              <wp:inline distT="0" distB="0" distL="0" distR="0" wp14:anchorId="38957CB4" wp14:editId="78BAEC76">
+                <wp:extent cx="5943600" cy="4457700"/>
+                <wp:effectExtent l="0" t="0" r="0" b="0"/>
+                <wp:docPr id="1785533326" name="Kuva 5"/>
+                <wp:cNvGraphicFramePr>
+                  <a:graphicFrameLocks xmlns:a="http://schemas.openxmlformats.org/drawingml/2006/main" noChangeAspect="1"/>
+                </wp:cNvGraphicFramePr>
+                <a:graphic xmlns:a="http://schemas.openxmlformats.org/drawingml/2006/main">
+                  <a:graphicData uri="http://schemas.openxmlformats.org/drawingml/2006/picture">
+                    <pic:pic xmlns:pic="http://schemas.openxmlformats.org/drawingml/2006/picture">
+                      <pic:nvPicPr>
+                        <pic:cNvPr id="0" name="Picture 5"/>
+                        <pic:cNvPicPr>
+                          <a:picLocks noChangeAspect="1" noChangeArrowheads="1"/>
+                        </pic:cNvPicPr>
+                      </pic:nvPicPr>
+                      <pic:blipFill>
+                        <a:blip r:embed="rId20" cstate="print">
+                          <a:extLst>
+                            <a:ext uri="{28A0092B-C50C-407E-A947-70E740481C1C}">
+                              <a14:useLocalDpi xmlns:a14="http://schemas.microsoft.com/office/drawing/2010/main" val="0"/>
+                            </a:ext>
+                          </a:extLst>
+                        </a:blip>
+                        <a:srcRect/>
+                        <a:stretch>
+                          <a:fillRect/>
+                        </a:stretch>
+                      </pic:blipFill>
+                      <pic:spPr bwMode="auto">
+                        <a:xfrm>
+                          <a:off x="0" y="0"/>
+                          <a:ext cx="5943600" cy="4457700"/>
+                        </a:xfrm>
+                        <a:prstGeom prst="rect">
+                          <a:avLst/>
+                        </a:prstGeom>
+                        <a:noFill/>
+                        <a:ln>
+                          <a:noFill/>
+                        </a:ln>
+                      </pic:spPr>
+                    </pic:pic>
+                  </a:graphicData>
+                </a:graphic>
+              </wp:inline>
+            </w:drawing>
           </w:r>
         </w:p>
         <w:p>
@@ -3462,7 +4127,7 @@
               <w:numId w:val="3"/>
             </w:numPr>
           </w:pPr>
-          <w:bookmarkStart w:id="18" w:name="_Toc141176072"/>
+          <w:bookmarkStart w:id="20" w:name="_Toc142207971"/>
           <w:r>
             <w:t xml:space="preserve">What was the </w:t>
           </w:r>
@@ -3470,7 +4135,7 @@
           <w:r>
             <w:t>price</w:t>
           </w:r>
-          <w:bookmarkEnd w:id="18"/>
+          <w:bookmarkEnd w:id="20"/>
           <w:proofErr w:type="gramEnd"/>
         </w:p>
         <w:p>
@@ -4180,7 +4845,11 @@
             <w:t xml:space="preserve"> </w:t>
           </w:r>
           <w:r>
-            <w:t xml:space="preserve">One possible way to stay under budget if machining is not an option would be to 3d-print the case and add dense material as weight to </w:t>
+            <w:t xml:space="preserve">One possible way to stay under budget if machining is not an </w:t>
+          </w:r>
+          <w:r>
+            <w:lastRenderedPageBreak/>
+            <w:t xml:space="preserve">option would be to 3d-print the case and add dense material as weight to </w:t>
           </w:r>
           <w:r>
             <w:t>achieve</w:t>
@@ -4226,55 +4895,13 @@
               <w:ilvl w:val="1"/>
               <w:numId w:val="3"/>
             </w:numPr>
-          </w:pPr>
-          <w:bookmarkStart w:id="19" w:name="_Toc141176073"/>
-          <w:r>
-            <w:t>How does it look and function (could be under 4.1)</w:t>
-          </w:r>
-          <w:bookmarkEnd w:id="19"/>
-        </w:p>
-        <w:p>
-          <w:pPr>
-            <w:pStyle w:val="Luettelokappale"/>
-            <w:ind w:left="390"/>
-          </w:pPr>
-          <w:r>
-            <w:t xml:space="preserve">The final product was functional keyboard which can be seen in </w:t>
-          </w:r>
-          <w:r>
-            <w:rPr>
-              <w:b/>
-              <w:bCs/>
-            </w:rPr>
-            <w:t>figure x.</w:t>
-          </w:r>
-          <w:r>
-            <w:t xml:space="preserve"> Few problems still exist which are explained below but can be fixed in version two.</w:t>
-          </w:r>
-        </w:p>
-        <w:p>
-          <w:pPr>
-            <w:pStyle w:val="Luettelokappale"/>
-            <w:ind w:left="390"/>
-          </w:pPr>
-          <w:r>
-            <w:t>Pictures and video?</w:t>
-          </w:r>
-        </w:p>
-        <w:p>
-          <w:pPr>
-            <w:pStyle w:val="Otsikko3"/>
-            <w:numPr>
-              <w:ilvl w:val="1"/>
-              <w:numId w:val="3"/>
-            </w:numPr>
             <w:rPr>
               <w:color w:val="2F5496" w:themeColor="accent1" w:themeShade="BF"/>
               <w:sz w:val="26"/>
               <w:szCs w:val="26"/>
             </w:rPr>
           </w:pPr>
-          <w:bookmarkStart w:id="20" w:name="_Toc141176074"/>
+          <w:bookmarkStart w:id="21" w:name="_Toc142207972"/>
           <w:r>
             <w:t xml:space="preserve">Problems </w:t>
           </w:r>
@@ -4282,7 +4909,7 @@
           <w:r>
             <w:t>faced</w:t>
           </w:r>
-          <w:bookmarkEnd w:id="20"/>
+          <w:bookmarkEnd w:id="21"/>
           <w:proofErr w:type="gramEnd"/>
         </w:p>
         <w:p>
@@ -4337,21 +4964,7 @@
             <w:t>E</w:t>
           </w:r>
           <w:r>
-            <w:t xml:space="preserve">very second key was the same as the key before. Because of this I needed to redo the matrix with correct connections. </w:t>
-          </w:r>
-          <w:commentRangeStart w:id="21"/>
-          <w:r>
-            <w:t xml:space="preserve">This required a lot of time because I wasn’t familiar with keyboard PCB design. </w:t>
-          </w:r>
-          <w:commentRangeEnd w:id="21"/>
-          <w:r>
-            <w:rPr>
-              <w:rStyle w:val="Kommentinviite"/>
-              <w:kern w:val="2"/>
-              <w:lang w:val="en-AU"/>
-              <w14:ligatures w14:val="standardContextual"/>
-            </w:rPr>
-            <w:commentReference w:id="21"/>
+            <w:t>very second key was the same as the key before. Because of this I needed to redo the matrix with correct connections.</w:t>
           </w:r>
         </w:p>
         <w:p/>
@@ -4364,7 +4977,6 @@
             </w:numPr>
           </w:pPr>
           <w:r>
-            <w:lastRenderedPageBreak/>
             <w:t>Switch stabilizers not compatible with first plate design</w:t>
           </w:r>
         </w:p>
@@ -4492,73 +5104,33 @@
           <w:r>
             <w:t xml:space="preserve">Case </w:t>
           </w:r>
+          <w:r>
+            <w:t>imperfections</w:t>
+          </w:r>
+        </w:p>
+        <w:p>
+          <w:pPr>
+            <w:pStyle w:val="Luettelokappale"/>
+          </w:pPr>
+          <w:r>
+            <w:t>Only one version of the case was ever produced. Since it was the first time machining the case, imperfections were almost impossible to completely eliminate. The case came out as functional and important tolerances were met, but some machining mistakes can be seen.</w:t>
+          </w:r>
+        </w:p>
+        <w:p/>
+        <w:p>
+          <w:pPr>
+            <w:pStyle w:val="Otsikko4"/>
+          </w:pPr>
+        </w:p>
+        <w:p>
+          <w:r>
+            <w:t xml:space="preserve">All components were purchased from </w:t>
+          </w:r>
           <w:proofErr w:type="spellStart"/>
           <w:r>
-            <w:t>imperfecties</w:t>
+            <w:t>Digikey</w:t>
           </w:r>
           <w:proofErr w:type="spellEnd"/>
-        </w:p>
-        <w:p>
-          <w:pPr>
-            <w:pStyle w:val="Luettelokappale"/>
-          </w:pPr>
-          <w:r>
-            <w:t>Only one version of the case was ever produced. Since it was the first time machining the case, imperfections were almost impossible to completely eliminate. The case came out as functional and important tolerances were met, but some machining mistakes can be seen.</w:t>
-          </w:r>
-        </w:p>
-        <w:p>
-          <w:pPr>
-            <w:pStyle w:val="Otsikko5"/>
-            <w:numPr>
-              <w:ilvl w:val="2"/>
-              <w:numId w:val="3"/>
-            </w:numPr>
-            <w:rPr>
-              <w:i/>
-              <w:iCs/>
-            </w:rPr>
-          </w:pPr>
-          <w:commentRangeStart w:id="22"/>
-          <w:r>
-            <w:rPr>
-              <w:i/>
-              <w:iCs/>
-            </w:rPr>
-            <w:t>USB-C connection issues</w:t>
-          </w:r>
-          <w:commentRangeEnd w:id="22"/>
-          <w:r>
-            <w:rPr>
-              <w:rStyle w:val="Kommentinviite"/>
-              <w:rFonts w:asciiTheme="minorHAnsi" w:eastAsiaTheme="minorHAnsi" w:hAnsiTheme="minorHAnsi" w:cstheme="minorBidi"/>
-              <w:color w:val="auto"/>
-              <w:kern w:val="2"/>
-              <w:lang w:val="en-AU"/>
-              <w14:ligatures w14:val="standardContextual"/>
-            </w:rPr>
-            <w:commentReference w:id="22"/>
-          </w:r>
-        </w:p>
-        <w:p>
-          <w:pPr>
-            <w:pStyle w:val="Luettelokappale"/>
-          </w:pPr>
-        </w:p>
-        <w:p/>
-        <w:p>
-          <w:pPr>
-            <w:pStyle w:val="Otsikko4"/>
-          </w:pPr>
-        </w:p>
-        <w:p>
-          <w:r>
-            <w:t xml:space="preserve">All components were purchased from </w:t>
-          </w:r>
-          <w:proofErr w:type="spellStart"/>
-          <w:r>
-            <w:t>Digikey</w:t>
-          </w:r>
-          <w:proofErr w:type="spellEnd"/>
           <w:r>
             <w:t xml:space="preserve"> and PCBs from JLCPCB.</w:t>
           </w:r>
@@ -4570,6 +5142,7 @@
         </w:p>
         <w:p>
           <w:r>
+            <w:lastRenderedPageBreak/>
             <w:t>Case machining: The price quotation from Hubs.com for the case machined would’ve been 254 euros which was completely out of budget. One possible way to stay under budget if machining is not an option would be to 3d-print the case and add dense material as weight to simulate the wanted properties.</w:t>
           </w:r>
         </w:p>
@@ -4598,14 +5171,14 @@
               <w:rStyle w:val="Otsikko2Char"/>
             </w:rPr>
           </w:pPr>
-          <w:bookmarkStart w:id="23" w:name="_Toc141176075"/>
+          <w:bookmarkStart w:id="22" w:name="_Toc142207973"/>
           <w:r>
             <w:rPr>
               <w:rStyle w:val="Otsikko2Char"/>
             </w:rPr>
             <w:t>References</w:t>
           </w:r>
-          <w:bookmarkEnd w:id="23"/>
+          <w:bookmarkEnd w:id="22"/>
         </w:p>
         <w:p>
           <w:pPr>
@@ -4624,7 +5197,7 @@
           <w:r>
             <w:t xml:space="preserve">[1] </w:t>
           </w:r>
-          <w:hyperlink r:id="rId14" w:history="1">
+          <w:hyperlink r:id="rId21" w:history="1">
             <w:r>
               <w:rPr>
                 <w:rStyle w:val="Hyperlinkki"/>
@@ -4660,7 +5233,6 @@
             </w:rPr>
           </w:pPr>
           <w:r>
-            <w:lastRenderedPageBreak/>
             <w:br/>
           </w:r>
         </w:p>
@@ -4737,7 +5309,23 @@
       </w:r>
     </w:p>
   </w:comment>
-  <w:comment w:id="8" w:author="Koivistoinen Pyry" w:date="2023-07-12T10:30:00Z" w:initials="KP">
+  <w:comment w:id="8" w:author="Koivistoinen Pyry" w:date="2023-08-06T10:39:00Z" w:initials="KP">
+    <w:p>
+      <w:pPr>
+        <w:pStyle w:val="Kommentinteksti"/>
+      </w:pPr>
+      <w:r>
+        <w:rPr>
+          <w:rStyle w:val="Kommentinviite"/>
+        </w:rPr>
+        <w:annotationRef/>
+      </w:r>
+      <w:r>
+        <w:t>Pitää olla 2 lausetta</w:t>
+      </w:r>
+    </w:p>
+  </w:comment>
+  <w:comment w:id="9" w:author="Koivistoinen Pyry" w:date="2023-07-12T10:30:00Z" w:initials="KP">
     <w:p>
       <w:pPr>
         <w:pStyle w:val="Kommentinteksti"/>
@@ -4753,7 +5341,7 @@
       </w:r>
     </w:p>
   </w:comment>
-  <w:comment w:id="9" w:author="Koivistoinen Pyry" w:date="2023-07-11T11:04:00Z" w:initials="KP">
+  <w:comment w:id="10" w:author="Koivistoinen Pyry" w:date="2023-07-11T11:04:00Z" w:initials="KP">
     <w:p>
       <w:pPr>
         <w:pStyle w:val="Kommentinteksti"/>
@@ -4769,7 +5357,7 @@
       </w:r>
     </w:p>
   </w:comment>
-  <w:comment w:id="10" w:author="Koivistoinen Pyry" w:date="2023-07-25T10:27:00Z" w:initials="KP">
+  <w:comment w:id="11" w:author="Koivistoinen Pyry" w:date="2023-07-25T10:27:00Z" w:initials="KP">
     <w:p>
       <w:pPr>
         <w:pStyle w:val="Kommentinteksti"/>
@@ -4785,7 +5373,7 @@
       </w:r>
     </w:p>
   </w:comment>
-  <w:comment w:id="11" w:author="Koivistoinen Pyry" w:date="2023-07-12T10:44:00Z" w:initials="KP">
+  <w:comment w:id="12" w:author="Koivistoinen Pyry" w:date="2023-07-12T10:44:00Z" w:initials="KP">
     <w:p>
       <w:pPr>
         <w:pStyle w:val="Kommentinteksti"/>
@@ -4801,7 +5389,7 @@
       </w:r>
     </w:p>
   </w:comment>
-  <w:comment w:id="13" w:author="Koivistoinen Pyry" w:date="2023-07-25T10:40:00Z" w:initials="KP">
+  <w:comment w:id="13" w:author="Koivistoinen Pyry" w:date="2023-08-06T09:53:00Z" w:initials="KP">
     <w:p>
       <w:pPr>
         <w:pStyle w:val="Kommentinteksti"/>
@@ -4813,11 +5401,11 @@
         <w:annotationRef/>
       </w:r>
       <w:r>
-        <w:t>Tarviiko kertoa?</w:t>
+        <w:t>Ihan hyvä imo mutta mieti</w:t>
       </w:r>
     </w:p>
   </w:comment>
-  <w:comment w:id="21" w:author="Koivistoinen Pyry" w:date="2023-07-25T11:10:00Z" w:initials="KP">
+  <w:comment w:id="15" w:author="Koivistoinen Pyry" w:date="2023-08-06T09:39:00Z" w:initials="KP">
     <w:p>
       <w:pPr>
         <w:pStyle w:val="Kommentinteksti"/>
@@ -4829,23 +5417,15 @@
         <w:annotationRef/>
       </w:r>
       <w:r>
-        <w:t>Tarviiko kertoa?</w:t>
+        <w:t>Voi korvata vaan: It is required to have a diode after the switch to prevent ghosting.</w:t>
       </w:r>
     </w:p>
-  </w:comment>
-  <w:comment w:id="22" w:author="Koivistoinen Pyry" w:date="2023-07-25T10:46:00Z" w:initials="KP">
     <w:p>
       <w:pPr>
         <w:pStyle w:val="Kommentinteksti"/>
       </w:pPr>
       <w:r>
-        <w:rPr>
-          <w:rStyle w:val="Kommentinviite"/>
-        </w:rPr>
-        <w:annotationRef/>
-      </w:r>
-      <w:r>
-        <w:t>Tarviiko kertoa?</w:t>
+        <w:t>Mieti onko parempi.</w:t>
       </w:r>
     </w:p>
   </w:comment>
@@ -4855,39 +5435,39 @@
 <file path=word/commentsExtended.xml><?xml version="1.0" encoding="utf-8"?>
 <w15:commentsEx xmlns:wpc="http://schemas.microsoft.com/office/word/2010/wordprocessingCanvas" xmlns:cx="http://schemas.microsoft.com/office/drawing/2014/chartex" xmlns:cx1="http://schemas.microsoft.com/office/drawing/2015/9/8/chartex" xmlns:cx2="http://schemas.microsoft.com/office/drawing/2015/10/21/chartex" xmlns:cx3="http://schemas.microsoft.com/office/drawing/2016/5/9/chartex" xmlns:cx4="http://schemas.microsoft.com/office/drawing/2016/5/10/chartex" xmlns:cx5="http://schemas.microsoft.com/office/drawing/2016/5/11/chartex" xmlns:cx6="http://schemas.microsoft.com/office/drawing/2016/5/12/chartex" xmlns:cx7="http://schemas.microsoft.com/office/drawing/2016/5/13/chartex" xmlns:cx8="http://schemas.microsoft.com/office/drawing/2016/5/14/chartex" xmlns:mc="http://schemas.openxmlformats.org/markup-compatibility/2006" xmlns:aink="http://schemas.microsoft.com/office/drawing/2016/ink" xmlns:am3d="http://schemas.microsoft.com/office/drawing/2017/model3d" xmlns:o="urn:schemas-microsoft-com:office:office" xmlns:oel="http://schemas.microsoft.com/office/2019/extlst" xmlns:r="http://schemas.openxmlformats.org/officeDocument/2006/relationships" xmlns:m="http://schemas.openxmlformats.org/officeDocument/2006/math" xmlns:v="urn:schemas-microsoft-com:vml" xmlns:wp14="http://schemas.microsoft.com/office/word/2010/wordprocessingDrawing" xmlns:wp="http://schemas.openxmlformats.org/drawingml/2006/wordprocessingDrawing" xmlns:w10="urn:schemas-microsoft-com:office:word" xmlns:w="http://schemas.openxmlformats.org/wordprocessingml/2006/main" xmlns:w14="http://schemas.microsoft.com/office/word/2010/wordml" xmlns:w15="http://schemas.microsoft.com/office/word/2012/wordml" xmlns:w16cex="http://schemas.microsoft.com/office/word/2018/wordml/cex" xmlns:w16cid="http://schemas.microsoft.com/office/word/2016/wordml/cid" xmlns:w16="http://schemas.microsoft.com/office/word/2018/wordml" xmlns:w16sdtdh="http://schemas.microsoft.com/office/word/2020/wordml/sdtdatahash" xmlns:w16se="http://schemas.microsoft.com/office/word/2015/wordml/symex" xmlns:wpg="http://schemas.microsoft.com/office/word/2010/wordprocessingGroup" xmlns:wpi="http://schemas.microsoft.com/office/word/2010/wordprocessingInk" xmlns:wne="http://schemas.microsoft.com/office/word/2006/wordml" xmlns:wps="http://schemas.microsoft.com/office/word/2010/wordprocessingShape" mc:Ignorable="w14 w15 w16se w16cid w16 w16cex w16sdtdh wp14">
   <w15:commentEx w15:paraId="230AED1B" w15:done="0"/>
+  <w15:commentEx w15:paraId="23AABABB" w15:done="0"/>
   <w15:commentEx w15:paraId="57973839" w15:done="0"/>
   <w15:commentEx w15:paraId="36351A7D" w15:done="0"/>
-  <w15:commentEx w15:paraId="0F57B1FB" w15:done="0"/>
+  <w15:commentEx w15:paraId="0F57B1FB" w15:done="1"/>
   <w15:commentEx w15:paraId="3AC34E0F" w15:done="0"/>
-  <w15:commentEx w15:paraId="7A6CA672" w15:done="0"/>
-  <w15:commentEx w15:paraId="6E5FC0F3" w15:done="0"/>
-  <w15:commentEx w15:paraId="470C9739" w15:done="0"/>
+  <w15:commentEx w15:paraId="11D81712" w15:paraIdParent="3AC34E0F" w15:done="0"/>
+  <w15:commentEx w15:paraId="60603727" w15:done="0"/>
 </w15:commentsEx>
 </file>
 
 <file path=word/commentsExtensible.xml><?xml version="1.0" encoding="utf-8"?>
 <w16cex:commentsExtensible xmlns:wpc="http://schemas.microsoft.com/office/word/2010/wordprocessingCanvas" xmlns:cx="http://schemas.microsoft.com/office/drawing/2014/chartex" xmlns:cx1="http://schemas.microsoft.com/office/drawing/2015/9/8/chartex" xmlns:cx2="http://schemas.microsoft.com/office/drawing/2015/10/21/chartex" xmlns:cx3="http://schemas.microsoft.com/office/drawing/2016/5/9/chartex" xmlns:cx4="http://schemas.microsoft.com/office/drawing/2016/5/10/chartex" xmlns:cx5="http://schemas.microsoft.com/office/drawing/2016/5/11/chartex" xmlns:cx6="http://schemas.microsoft.com/office/drawing/2016/5/12/chartex" xmlns:cx7="http://schemas.microsoft.com/office/drawing/2016/5/13/chartex" xmlns:cx8="http://schemas.microsoft.com/office/drawing/2016/5/14/chartex" xmlns:mc="http://schemas.openxmlformats.org/markup-compatibility/2006" xmlns:aink="http://schemas.microsoft.com/office/drawing/2016/ink" xmlns:am3d="http://schemas.microsoft.com/office/drawing/2017/model3d" xmlns:o="urn:schemas-microsoft-com:office:office" xmlns:oel="http://schemas.microsoft.com/office/2019/extlst" xmlns:r="http://schemas.openxmlformats.org/officeDocument/2006/relationships" xmlns:m="http://schemas.openxmlformats.org/officeDocument/2006/math" xmlns:v="urn:schemas-microsoft-com:vml" xmlns:wp14="http://schemas.microsoft.com/office/word/2010/wordprocessingDrawing" xmlns:wp="http://schemas.openxmlformats.org/drawingml/2006/wordprocessingDrawing" xmlns:w10="urn:schemas-microsoft-com:office:word" xmlns:w="http://schemas.openxmlformats.org/wordprocessingml/2006/main" xmlns:w14="http://schemas.microsoft.com/office/word/2010/wordml" xmlns:w15="http://schemas.microsoft.com/office/word/2012/wordml" xmlns:w16cex="http://schemas.microsoft.com/office/word/2018/wordml/cex" xmlns:w16cid="http://schemas.microsoft.com/office/word/2016/wordml/cid" xmlns:w16="http://schemas.microsoft.com/office/word/2018/wordml" xmlns:w16sdtdh="http://schemas.microsoft.com/office/word/2020/wordml/sdtdatahash" xmlns:w16se="http://schemas.microsoft.com/office/word/2015/wordml/symex" xmlns:wpg="http://schemas.microsoft.com/office/word/2010/wordprocessingGroup" xmlns:wpi="http://schemas.microsoft.com/office/word/2010/wordprocessingInk" xmlns:wne="http://schemas.microsoft.com/office/word/2006/wordml" xmlns:wps="http://schemas.microsoft.com/office/word/2010/wordprocessingShape" mc:Ignorable="w14 w15 w16se w16cid w16 w16cex w16sdtdh wp14">
   <w16cex:commentExtensible w16cex:durableId="286A2044" w16cex:dateUtc="2023-07-25T07:19:00Z"/>
+  <w16cex:commentExtensible w16cex:durableId="2879F6C5" w16cex:dateUtc="2023-08-06T07:39:00Z"/>
   <w16cex:commentExtensible w16cex:durableId="2858FF60" w16cex:dateUtc="2023-07-12T07:30:00Z"/>
   <w16cex:commentExtensible w16cex:durableId="2857B5A4" w16cex:dateUtc="2023-07-11T08:04:00Z"/>
   <w16cex:commentExtensible w16cex:durableId="286A2217" w16cex:dateUtc="2023-07-25T07:27:00Z"/>
   <w16cex:commentExtensible w16cex:durableId="285902A3" w16cex:dateUtc="2023-07-12T07:44:00Z"/>
-  <w16cex:commentExtensible w16cex:durableId="286A2537" w16cex:dateUtc="2023-07-25T07:40:00Z"/>
-  <w16cex:commentExtensible w16cex:durableId="286A2C26" w16cex:dateUtc="2023-07-25T08:10:00Z"/>
-  <w16cex:commentExtensible w16cex:durableId="286A2686" w16cex:dateUtc="2023-07-25T07:46:00Z"/>
+  <w16cex:commentExtensible w16cex:durableId="2879EC0D" w16cex:dateUtc="2023-08-06T06:53:00Z"/>
+  <w16cex:commentExtensible w16cex:durableId="2879E8E4" w16cex:dateUtc="2023-08-06T06:39:00Z"/>
 </w16cex:commentsExtensible>
 </file>
 
 <file path=word/commentsIds.xml><?xml version="1.0" encoding="utf-8"?>
 <w16cid:commentsIds xmlns:wpc="http://schemas.microsoft.com/office/word/2010/wordprocessingCanvas" xmlns:cx="http://schemas.microsoft.com/office/drawing/2014/chartex" xmlns:cx1="http://schemas.microsoft.com/office/drawing/2015/9/8/chartex" xmlns:cx2="http://schemas.microsoft.com/office/drawing/2015/10/21/chartex" xmlns:cx3="http://schemas.microsoft.com/office/drawing/2016/5/9/chartex" xmlns:cx4="http://schemas.microsoft.com/office/drawing/2016/5/10/chartex" xmlns:cx5="http://schemas.microsoft.com/office/drawing/2016/5/11/chartex" xmlns:cx6="http://schemas.microsoft.com/office/drawing/2016/5/12/chartex" xmlns:cx7="http://schemas.microsoft.com/office/drawing/2016/5/13/chartex" xmlns:cx8="http://schemas.microsoft.com/office/drawing/2016/5/14/chartex" xmlns:mc="http://schemas.openxmlformats.org/markup-compatibility/2006" xmlns:aink="http://schemas.microsoft.com/office/drawing/2016/ink" xmlns:am3d="http://schemas.microsoft.com/office/drawing/2017/model3d" xmlns:o="urn:schemas-microsoft-com:office:office" xmlns:oel="http://schemas.microsoft.com/office/2019/extlst" xmlns:r="http://schemas.openxmlformats.org/officeDocument/2006/relationships" xmlns:m="http://schemas.openxmlformats.org/officeDocument/2006/math" xmlns:v="urn:schemas-microsoft-com:vml" xmlns:wp14="http://schemas.microsoft.com/office/word/2010/wordprocessingDrawing" xmlns:wp="http://schemas.openxmlformats.org/drawingml/2006/wordprocessingDrawing" xmlns:w10="urn:schemas-microsoft-com:office:word" xmlns:w="http://schemas.openxmlformats.org/wordprocessingml/2006/main" xmlns:w14="http://schemas.microsoft.com/office/word/2010/wordml" xmlns:w15="http://schemas.microsoft.com/office/word/2012/wordml" xmlns:w16cex="http://schemas.microsoft.com/office/word/2018/wordml/cex" xmlns:w16cid="http://schemas.microsoft.com/office/word/2016/wordml/cid" xmlns:w16="http://schemas.microsoft.com/office/word/2018/wordml" xmlns:w16sdtdh="http://schemas.microsoft.com/office/word/2020/wordml/sdtdatahash" xmlns:w16se="http://schemas.microsoft.com/office/word/2015/wordml/symex" xmlns:wpg="http://schemas.microsoft.com/office/word/2010/wordprocessingGroup" xmlns:wpi="http://schemas.microsoft.com/office/word/2010/wordprocessingInk" xmlns:wne="http://schemas.microsoft.com/office/word/2006/wordml" xmlns:wps="http://schemas.microsoft.com/office/word/2010/wordprocessingShape" mc:Ignorable="w14 w15 w16se w16cid w16 w16cex w16sdtdh wp14">
   <w16cid:commentId w16cid:paraId="230AED1B" w16cid:durableId="286A2044"/>
+  <w16cid:commentId w16cid:paraId="23AABABB" w16cid:durableId="2879F6C5"/>
   <w16cid:commentId w16cid:paraId="57973839" w16cid:durableId="2858FF60"/>
   <w16cid:commentId w16cid:paraId="36351A7D" w16cid:durableId="2857B5A4"/>
   <w16cid:commentId w16cid:paraId="0F57B1FB" w16cid:durableId="286A2217"/>
   <w16cid:commentId w16cid:paraId="3AC34E0F" w16cid:durableId="285902A3"/>
-  <w16cid:commentId w16cid:paraId="7A6CA672" w16cid:durableId="286A2537"/>
-  <w16cid:commentId w16cid:paraId="6E5FC0F3" w16cid:durableId="286A2C26"/>
-  <w16cid:commentId w16cid:paraId="470C9739" w16cid:durableId="286A2686"/>
+  <w16cid:commentId w16cid:paraId="11D81712" w16cid:durableId="2879EC0D"/>
+  <w16cid:commentId w16cid:paraId="60603727" w16cid:durableId="2879E8E4"/>
 </w16cid:commentsIds>
 </file>
 
@@ -7313,6 +7893,7 @@
   <w:rsids>
     <w:rsidRoot w:val="002D7042"/>
     <w:rsid w:val="00013841"/>
+    <w:rsid w:val="000F2273"/>
     <w:rsid w:val="00110BBF"/>
     <w:rsid w:val="00293904"/>
     <w:rsid w:val="002D7042"/>
@@ -8073,26 +8654,6 @@
 </file>
 
 <file path=customXml/item3.xml><?xml version="1.0" encoding="utf-8"?>
-<p:properties xmlns:p="http://schemas.microsoft.com/office/2006/metadata/properties" xmlns:xsi="http://www.w3.org/2001/XMLSchema-instance" xmlns:pc="http://schemas.microsoft.com/office/infopath/2007/PartnerControls">
-  <documentManagement>
-    <TaxCatchAll xmlns="4363554a-16c7-4aec-9d95-20e1953a7598" xsi:nil="true"/>
-    <lcf76f155ced4ddcb4097134ff3c332f xmlns="41443915-855d-41bd-9501-61cd0a1c41c3">
-      <Terms xmlns="http://schemas.microsoft.com/office/infopath/2007/PartnerControls"/>
-    </lcf76f155ced4ddcb4097134ff3c332f>
-  </documentManagement>
-</p:properties>
-</file>
-
-<file path=customXml/item4.xml><?xml version="1.0" encoding="utf-8"?>
-<?mso-contentType ?>
-<FormTemplates xmlns="http://schemas.microsoft.com/sharepoint/v3/contenttype/forms">
-  <Display>DocumentLibraryForm</Display>
-  <Edit>DocumentLibraryForm</Edit>
-  <New>DocumentLibraryForm</New>
-</FormTemplates>
-</file>
-
-<file path=customXml/item5.xml><?xml version="1.0" encoding="utf-8"?>
 <ct:contentTypeSchema xmlns:ct="http://schemas.microsoft.com/office/2006/metadata/contentType" xmlns:ma="http://schemas.microsoft.com/office/2006/metadata/properties/metaAttributes" ct:_="" ma:_="" ma:contentTypeName="Asiakirja" ma:contentTypeID="0x010100B63518F0870E23469B05F94ABD3FDEC7" ma:contentTypeVersion="10" ma:contentTypeDescription="Luo uusi asiakirja." ma:contentTypeScope="" ma:versionID="ae0877761720bbf8208ee2efdcae43df">
   <xsd:schema xmlns:xsd="http://www.w3.org/2001/XMLSchema" xmlns:xs="http://www.w3.org/2001/XMLSchema" xmlns:p="http://schemas.microsoft.com/office/2006/metadata/properties" xmlns:ns2="41443915-855d-41bd-9501-61cd0a1c41c3" xmlns:ns3="4363554a-16c7-4aec-9d95-20e1953a7598" targetNamespace="http://schemas.microsoft.com/office/2006/metadata/properties" ma:root="true" ma:fieldsID="53b251cd791a2f48d961122aa78d5c4e" ns2:_="" ns3:_="">
     <xsd:import namespace="41443915-855d-41bd-9501-61cd0a1c41c3"/>
@@ -8281,6 +8842,26 @@
 </ct:contentTypeSchema>
 </file>
 
+<file path=customXml/item4.xml><?xml version="1.0" encoding="utf-8"?>
+<?mso-contentType ?>
+<FormTemplates xmlns="http://schemas.microsoft.com/sharepoint/v3/contenttype/forms">
+  <Display>DocumentLibraryForm</Display>
+  <Edit>DocumentLibraryForm</Edit>
+  <New>DocumentLibraryForm</New>
+</FormTemplates>
+</file>
+
+<file path=customXml/item5.xml><?xml version="1.0" encoding="utf-8"?>
+<p:properties xmlns:p="http://schemas.microsoft.com/office/2006/metadata/properties" xmlns:xsi="http://www.w3.org/2001/XMLSchema-instance" xmlns:pc="http://schemas.microsoft.com/office/infopath/2007/PartnerControls">
+  <documentManagement>
+    <TaxCatchAll xmlns="4363554a-16c7-4aec-9d95-20e1953a7598" xsi:nil="true"/>
+    <lcf76f155ced4ddcb4097134ff3c332f xmlns="41443915-855d-41bd-9501-61cd0a1c41c3">
+      <Terms xmlns="http://schemas.microsoft.com/office/infopath/2007/PartnerControls"/>
+    </lcf76f155ced4ddcb4097134ff3c332f>
+  </documentManagement>
+</p:properties>
+</file>
+
 <file path=customXml/itemProps1.xml><?xml version="1.0" encoding="utf-8"?>
 <ds:datastoreItem xmlns:ds="http://schemas.openxmlformats.org/officeDocument/2006/customXml" ds:itemID="{55AF091B-3C7A-41E3-B477-F2FDAA23CFDA}">
   <ds:schemaRefs>
@@ -8298,25 +8879,6 @@
 </file>
 
 <file path=customXml/itemProps3.xml><?xml version="1.0" encoding="utf-8"?>
-<ds:datastoreItem xmlns:ds="http://schemas.openxmlformats.org/officeDocument/2006/customXml" ds:itemID="{4B83ADA2-5B04-43BB-88D9-A5250691D47A}">
-  <ds:schemaRefs>
-    <ds:schemaRef ds:uri="http://schemas.microsoft.com/office/2006/metadata/properties"/>
-    <ds:schemaRef ds:uri="http://schemas.microsoft.com/office/infopath/2007/PartnerControls"/>
-    <ds:schemaRef ds:uri="4363554a-16c7-4aec-9d95-20e1953a7598"/>
-    <ds:schemaRef ds:uri="41443915-855d-41bd-9501-61cd0a1c41c3"/>
-  </ds:schemaRefs>
-</ds:datastoreItem>
-</file>
-
-<file path=customXml/itemProps4.xml><?xml version="1.0" encoding="utf-8"?>
-<ds:datastoreItem xmlns:ds="http://schemas.openxmlformats.org/officeDocument/2006/customXml" ds:itemID="{3F0867D5-E2F8-46AD-8A7A-43401379327F}">
-  <ds:schemaRefs>
-    <ds:schemaRef ds:uri="http://schemas.microsoft.com/sharepoint/v3/contenttype/forms"/>
-  </ds:schemaRefs>
-</ds:datastoreItem>
-</file>
-
-<file path=customXml/itemProps5.xml><?xml version="1.0" encoding="utf-8"?>
 <ds:datastoreItem xmlns:ds="http://schemas.openxmlformats.org/officeDocument/2006/customXml" ds:itemID="{FEBCCB97-9A9D-44AF-97C2-D5C3375564A1}">
   <ds:schemaRefs>
     <ds:schemaRef ds:uri="http://schemas.microsoft.com/office/2006/metadata/contentType"/>
@@ -8333,4 +8895,23 @@
     <ds:schemaRef ds:uri="http://schemas.microsoft.com/internal/obd"/>
   </ds:schemaRefs>
 </ds:datastoreItem>
+</file>
+
+<file path=customXml/itemProps4.xml><?xml version="1.0" encoding="utf-8"?>
+<ds:datastoreItem xmlns:ds="http://schemas.openxmlformats.org/officeDocument/2006/customXml" ds:itemID="{3F0867D5-E2F8-46AD-8A7A-43401379327F}">
+  <ds:schemaRefs>
+    <ds:schemaRef ds:uri="http://schemas.microsoft.com/sharepoint/v3/contenttype/forms"/>
+  </ds:schemaRefs>
+</ds:datastoreItem>
+</file>
+
+<file path=customXml/itemProps5.xml><?xml version="1.0" encoding="utf-8"?>
+<ds:datastoreItem xmlns:ds="http://schemas.openxmlformats.org/officeDocument/2006/customXml" ds:itemID="{4B83ADA2-5B04-43BB-88D9-A5250691D47A}">
+  <ds:schemaRefs>
+    <ds:schemaRef ds:uri="http://schemas.microsoft.com/office/2006/metadata/properties"/>
+    <ds:schemaRef ds:uri="http://schemas.microsoft.com/office/infopath/2007/PartnerControls"/>
+    <ds:schemaRef ds:uri="4363554a-16c7-4aec-9d95-20e1953a7598"/>
+    <ds:schemaRef ds:uri="41443915-855d-41bd-9501-61cd0a1c41c3"/>
+  </ds:schemaRefs>
+</ds:datastoreItem>
 </file>
</xml_diff>